<commit_message>
temario redes (sistemas) y juego scratch
</commit_message>
<xml_diff>
--- a/SIST/Redes/SIST-Redes-Tema1.docx
+++ b/SIST/Redes/SIST-Redes-Tema1.docx
@@ -396,7 +396,15 @@
         <w:jc w:val="both"/>
       </w:pPr>
       <w:r>
-        <w:t xml:space="preserve">PAN (Personal Area Network): </w:t>
+        <w:t xml:space="preserve">PAN (Personal </w:t>
+      </w:r>
+      <w:proofErr w:type="spellStart"/>
+      <w:r>
+        <w:t>Area</w:t>
+      </w:r>
+      <w:proofErr w:type="spellEnd"/>
+      <w:r>
+        <w:t xml:space="preserve"> Network): </w:t>
       </w:r>
       <w:r>
         <w:t>conexión de un ordenador</w:t>
@@ -421,7 +429,15 @@
         <w:jc w:val="both"/>
       </w:pPr>
       <w:r>
-        <w:t>LAN/WLAN (Wireless Local Area Network):</w:t>
+        <w:t xml:space="preserve">LAN/WLAN (Wireless Local </w:t>
+      </w:r>
+      <w:proofErr w:type="spellStart"/>
+      <w:r>
+        <w:t>Area</w:t>
+      </w:r>
+      <w:proofErr w:type="spellEnd"/>
+      <w:r>
+        <w:t xml:space="preserve"> Network):</w:t>
       </w:r>
       <w:r>
         <w:t xml:space="preserve"> conexión de varios dispositivos (usualmente a un switch)</w:t>
@@ -437,7 +453,15 @@
         <w:jc w:val="both"/>
       </w:pPr>
       <w:r>
-        <w:t xml:space="preserve">CAN (Campus Area Network): </w:t>
+        <w:t xml:space="preserve">CAN (Campus </w:t>
+      </w:r>
+      <w:proofErr w:type="spellStart"/>
+      <w:r>
+        <w:t>Area</w:t>
+      </w:r>
+      <w:proofErr w:type="spellEnd"/>
+      <w:r>
+        <w:t xml:space="preserve"> Network): </w:t>
       </w:r>
       <w:r>
         <w:t>Conectan varios edificios o Universidades, es necesario un router.</w:t>
@@ -453,7 +477,23 @@
         <w:jc w:val="both"/>
       </w:pPr>
       <w:r>
-        <w:t>MAN (Metropolitan Area Network):</w:t>
+        <w:t>MAN (</w:t>
+      </w:r>
+      <w:proofErr w:type="spellStart"/>
+      <w:r>
+        <w:t>Metropolitan</w:t>
+      </w:r>
+      <w:proofErr w:type="spellEnd"/>
+      <w:r>
+        <w:t xml:space="preserve"> </w:t>
+      </w:r>
+      <w:proofErr w:type="spellStart"/>
+      <w:r>
+        <w:t>Area</w:t>
+      </w:r>
+      <w:proofErr w:type="spellEnd"/>
+      <w:r>
+        <w:t xml:space="preserve"> Network):</w:t>
       </w:r>
       <w:r>
         <w:t xml:space="preserve"> conectan varias ciudades.</w:t>
@@ -469,10 +509,682 @@
         <w:jc w:val="both"/>
       </w:pPr>
       <w:r>
-        <w:t>WAN (Wide Area Network):</w:t>
+        <w:t xml:space="preserve">WAN (Wide </w:t>
+      </w:r>
+      <w:proofErr w:type="spellStart"/>
+      <w:r>
+        <w:t>Area</w:t>
+      </w:r>
+      <w:proofErr w:type="spellEnd"/>
+      <w:r>
+        <w:t xml:space="preserve"> Network):</w:t>
       </w:r>
       <w:r>
         <w:t xml:space="preserve"> conectan a nivel global, utilizan cables submarinos.</w:t>
+      </w:r>
+    </w:p>
+    <w:p>
+      <w:pPr>
+        <w:jc w:val="both"/>
+      </w:pPr>
+      <w:r>
+        <w:br w:type="page"/>
+      </w:r>
+    </w:p>
+    <w:p>
+      <w:pPr>
+        <w:pStyle w:val="Prrafodelista"/>
+        <w:numPr>
+          <w:ilvl w:val="0"/>
+          <w:numId w:val="1"/>
+        </w:numPr>
+        <w:jc w:val="both"/>
+        <w:rPr>
+          <w:sz w:val="28"/>
+          <w:szCs w:val="28"/>
+          <w:u w:val="single" w:color="FF0000"/>
+        </w:rPr>
+      </w:pPr>
+      <w:r>
+        <w:rPr>
+          <w:sz w:val="28"/>
+          <w:szCs w:val="28"/>
+          <w:u w:val="single" w:color="FF0000"/>
+        </w:rPr>
+        <w:lastRenderedPageBreak/>
+        <w:t>¿Cómo se comunican los equipos?</w:t>
+      </w:r>
+    </w:p>
+    <w:p>
+      <w:pPr>
+        <w:jc w:val="both"/>
+      </w:pPr>
+      <w:r>
+        <w:t>El propósito de toda comunicación es el intercambio de información entre sistemas</w:t>
+      </w:r>
+    </w:p>
+    <w:p>
+      <w:pPr>
+        <w:jc w:val="both"/>
+      </w:pPr>
+      <w:r>
+        <w:t>Mensaje → Sistema envío → Mensaje enviado → Sistema de destino → Mensaje</w:t>
+      </w:r>
+    </w:p>
+    <w:p>
+      <w:pPr>
+        <w:jc w:val="both"/>
+      </w:pPr>
+      <w:r>
+        <w:t>Existen 3 modos de transmisión</w:t>
+      </w:r>
+    </w:p>
+    <w:p>
+      <w:pPr>
+        <w:pStyle w:val="Prrafodelista"/>
+        <w:numPr>
+          <w:ilvl w:val="0"/>
+          <w:numId w:val="3"/>
+        </w:numPr>
+        <w:jc w:val="both"/>
+      </w:pPr>
+      <w:r>
+        <w:t xml:space="preserve">Simplex: Un nodo envía y el otro </w:t>
+      </w:r>
+      <w:r>
+        <w:t>recibe. Por ejemplo, la radio</w:t>
+      </w:r>
+    </w:p>
+    <w:p>
+      <w:pPr>
+        <w:pStyle w:val="Prrafodelista"/>
+        <w:numPr>
+          <w:ilvl w:val="0"/>
+          <w:numId w:val="3"/>
+        </w:numPr>
+        <w:jc w:val="both"/>
+      </w:pPr>
+      <w:r>
+        <w:t>Full-</w:t>
+      </w:r>
+      <w:proofErr w:type="spellStart"/>
+      <w:r>
+        <w:t>duplex</w:t>
+      </w:r>
+      <w:proofErr w:type="spellEnd"/>
+      <w:r>
+        <w:t>: ambos nodos pueden enviar y recibir a la vez</w:t>
+      </w:r>
+    </w:p>
+    <w:p>
+      <w:pPr>
+        <w:pStyle w:val="Prrafodelista"/>
+        <w:numPr>
+          <w:ilvl w:val="0"/>
+          <w:numId w:val="3"/>
+        </w:numPr>
+        <w:jc w:val="both"/>
+      </w:pPr>
+      <w:r>
+        <w:rPr>
+          <w:noProof/>
+        </w:rPr>
+        <w:drawing>
+          <wp:anchor distT="0" distB="0" distL="114300" distR="114300" simplePos="0" relativeHeight="251658240" behindDoc="0" locked="0" layoutInCell="1" allowOverlap="1" wp14:anchorId="2280860F" wp14:editId="1E531983">
+            <wp:simplePos x="0" y="0"/>
+            <wp:positionH relativeFrom="column">
+              <wp:posOffset>1666875</wp:posOffset>
+            </wp:positionH>
+            <wp:positionV relativeFrom="paragraph">
+              <wp:posOffset>353695</wp:posOffset>
+            </wp:positionV>
+            <wp:extent cx="2971800" cy="2021143"/>
+            <wp:effectExtent l="0" t="0" r="0" b="0"/>
+            <wp:wrapNone/>
+            <wp:docPr id="1" name="Imagen 1" descr="Simplex vs. duplex fiber patch cable"/>
+            <wp:cNvGraphicFramePr>
+              <a:graphicFrameLocks xmlns:a="http://schemas.openxmlformats.org/drawingml/2006/main" noChangeAspect="1"/>
+            </wp:cNvGraphicFramePr>
+            <a:graphic xmlns:a="http://schemas.openxmlformats.org/drawingml/2006/main">
+              <a:graphicData uri="http://schemas.openxmlformats.org/drawingml/2006/picture">
+                <pic:pic xmlns:pic="http://schemas.openxmlformats.org/drawingml/2006/picture">
+                  <pic:nvPicPr>
+                    <pic:cNvPr id="0" name="Picture 2" descr="Simplex vs. duplex fiber patch cable"/>
+                    <pic:cNvPicPr>
+                      <a:picLocks noChangeAspect="1" noChangeArrowheads="1"/>
+                    </pic:cNvPicPr>
+                  </pic:nvPicPr>
+                  <pic:blipFill>
+                    <a:blip r:embed="rId5" cstate="print">
+                      <a:extLst>
+                        <a:ext uri="{28A0092B-C50C-407E-A947-70E740481C1C}">
+                          <a14:useLocalDpi xmlns:a14="http://schemas.microsoft.com/office/drawing/2010/main" val="0"/>
+                        </a:ext>
+                      </a:extLst>
+                    </a:blip>
+                    <a:srcRect/>
+                    <a:stretch>
+                      <a:fillRect/>
+                    </a:stretch>
+                  </pic:blipFill>
+                  <pic:spPr bwMode="auto">
+                    <a:xfrm>
+                      <a:off x="0" y="0"/>
+                      <a:ext cx="2971800" cy="2021143"/>
+                    </a:xfrm>
+                    <a:prstGeom prst="rect">
+                      <a:avLst/>
+                    </a:prstGeom>
+                    <a:noFill/>
+                    <a:ln>
+                      <a:noFill/>
+                    </a:ln>
+                  </pic:spPr>
+                </pic:pic>
+              </a:graphicData>
+            </a:graphic>
+            <wp14:sizeRelH relativeFrom="page">
+              <wp14:pctWidth>0</wp14:pctWidth>
+            </wp14:sizeRelH>
+            <wp14:sizeRelV relativeFrom="page">
+              <wp14:pctHeight>0</wp14:pctHeight>
+            </wp14:sizeRelV>
+          </wp:anchor>
+        </w:drawing>
+      </w:r>
+      <w:proofErr w:type="spellStart"/>
+      <w:r>
+        <w:t>Half-duplex</w:t>
+      </w:r>
+      <w:proofErr w:type="spellEnd"/>
+      <w:r>
+        <w:t>: ambos nodos envían y reciben, pero a través de un único canal</w:t>
+      </w:r>
+    </w:p>
+    <w:p/>
+    <w:p/>
+    <w:p/>
+    <w:p/>
+    <w:p/>
+    <w:p/>
+    <w:p/>
+    <w:p/>
+    <w:p/>
+    <w:p>
+      <w:pPr>
+        <w:pStyle w:val="Prrafodelista"/>
+        <w:numPr>
+          <w:ilvl w:val="0"/>
+          <w:numId w:val="1"/>
+        </w:numPr>
+        <w:jc w:val="both"/>
+        <w:rPr>
+          <w:sz w:val="28"/>
+          <w:szCs w:val="28"/>
+          <w:u w:val="single" w:color="FF0000"/>
+        </w:rPr>
+      </w:pPr>
+      <w:r>
+        <w:rPr>
+          <w:sz w:val="28"/>
+          <w:szCs w:val="28"/>
+          <w:u w:val="single" w:color="FF0000"/>
+        </w:rPr>
+        <w:t>Arquitectura en capas</w:t>
+      </w:r>
+    </w:p>
+    <w:p>
+      <w:pPr>
+        <w:jc w:val="both"/>
+      </w:pPr>
+      <w:r>
+        <w:t xml:space="preserve">Con el fin de simplificar el problema de la comunicación hay que </w:t>
+      </w:r>
+      <w:r>
+        <w:t>dividirlo</w:t>
+      </w:r>
+      <w:r>
+        <w:t xml:space="preserve"> es diferentes capas. Cada una de estas capas hace su </w:t>
+      </w:r>
+      <w:r>
+        <w:t>trabajo</w:t>
+      </w:r>
+      <w:r>
+        <w:t xml:space="preserve"> y no </w:t>
+      </w:r>
+      <w:r>
+        <w:t>interfiere</w:t>
+      </w:r>
+      <w:r>
+        <w:t xml:space="preserve"> en las demás</w:t>
+      </w:r>
+    </w:p>
+    <w:p>
+      <w:pPr>
+        <w:jc w:val="both"/>
+      </w:pPr>
+      <w:r>
+        <w:t>Modelo OSI</w:t>
+      </w:r>
+    </w:p>
+    <w:p>
+      <w:pPr>
+        <w:jc w:val="both"/>
+      </w:pPr>
+      <w:r>
+        <w:t xml:space="preserve">Este modelo estándar fue </w:t>
+      </w:r>
+      <w:r>
+        <w:t>desarrollado</w:t>
+      </w:r>
+      <w:r>
+        <w:t xml:space="preserve"> por la ISO durante los 70s e implementado en 1984. Al principio la industria no lo encajó muy bien ya que existían otros modelos como el TCP/IP. Sin embargo, se acabó consolidando ya que es capaz de englobar todo tipo de comunicación (desde redes, hasta un HDMI conectado a una pantalla)</w:t>
+      </w:r>
+    </w:p>
+    <w:p>
+      <w:pPr>
+        <w:jc w:val="both"/>
+      </w:pPr>
+      <w:r>
+        <w:t>El modelo OSI tiene las siguientes capas:</w:t>
+      </w:r>
+    </w:p>
+    <w:p>
+      <w:pPr>
+        <w:jc w:val="both"/>
+      </w:pPr>
+      <w:r>
+        <w:t>Capas del medio (lo que forma la estructura, llega hasta el router)</w:t>
+      </w:r>
+    </w:p>
+    <w:p>
+      <w:pPr>
+        <w:pStyle w:val="Prrafodelista"/>
+        <w:numPr>
+          <w:ilvl w:val="0"/>
+          <w:numId w:val="6"/>
+        </w:numPr>
+        <w:jc w:val="both"/>
+      </w:pPr>
+      <w:r>
+        <w:t>Física: cómo se transmiten los 0 y 1 a través del medio</w:t>
+      </w:r>
+    </w:p>
+    <w:p>
+      <w:pPr>
+        <w:pStyle w:val="Prrafodelista"/>
+        <w:numPr>
+          <w:ilvl w:val="0"/>
+          <w:numId w:val="6"/>
+        </w:numPr>
+        <w:jc w:val="both"/>
+      </w:pPr>
+      <w:r>
+        <w:t>Enlace de datos: Cómo los dispositivos se distinguen entre si (Tarjetas de red, MAC)</w:t>
+      </w:r>
+    </w:p>
+    <w:p>
+      <w:pPr>
+        <w:pStyle w:val="Prrafodelista"/>
+        <w:numPr>
+          <w:ilvl w:val="0"/>
+          <w:numId w:val="6"/>
+        </w:numPr>
+        <w:jc w:val="both"/>
+      </w:pPr>
+      <w:r>
+        <w:t>Red: paquetes de datos (direcciones IP)</w:t>
+      </w:r>
+    </w:p>
+    <w:p>
+      <w:pPr>
+        <w:jc w:val="both"/>
+      </w:pPr>
+      <w:r>
+        <w:t>Capas del anfitrión</w:t>
+      </w:r>
+    </w:p>
+    <w:p>
+      <w:pPr>
+        <w:pStyle w:val="Prrafodelista"/>
+        <w:numPr>
+          <w:ilvl w:val="0"/>
+          <w:numId w:val="6"/>
+        </w:numPr>
+        <w:jc w:val="both"/>
+      </w:pPr>
+      <w:r>
+        <w:t>Transporte: Establecen el mejor destino para llegar</w:t>
+      </w:r>
+    </w:p>
+    <w:p>
+      <w:pPr>
+        <w:pStyle w:val="Prrafodelista"/>
+        <w:numPr>
+          <w:ilvl w:val="0"/>
+          <w:numId w:val="6"/>
+        </w:numPr>
+        <w:jc w:val="both"/>
+      </w:pPr>
+      <w:r>
+        <w:t>Sesión: relacionado con el usuario</w:t>
+      </w:r>
+    </w:p>
+    <w:p>
+      <w:pPr>
+        <w:pStyle w:val="Prrafodelista"/>
+        <w:numPr>
+          <w:ilvl w:val="0"/>
+          <w:numId w:val="6"/>
+        </w:numPr>
+        <w:jc w:val="both"/>
+      </w:pPr>
+      <w:r>
+        <w:t>Presentación: Definir como se transmite el tipo de datos</w:t>
+      </w:r>
+    </w:p>
+    <w:p>
+      <w:pPr>
+        <w:pStyle w:val="Prrafodelista"/>
+        <w:numPr>
+          <w:ilvl w:val="0"/>
+          <w:numId w:val="6"/>
+        </w:numPr>
+        <w:jc w:val="both"/>
+      </w:pPr>
+      <w:r>
+        <w:t>Aplicación: navegador web</w:t>
+      </w:r>
+    </w:p>
+    <w:p>
+      <w:pPr>
+        <w:pStyle w:val="Prrafodelista"/>
+        <w:numPr>
+          <w:ilvl w:val="0"/>
+          <w:numId w:val="6"/>
+        </w:numPr>
+        <w:jc w:val="both"/>
+      </w:pPr>
+      <w:r>
+        <w:t xml:space="preserve">Usuario: </w:t>
+      </w:r>
+    </w:p>
+    <w:p>
+      <w:pPr>
+        <w:jc w:val="both"/>
+      </w:pPr>
+      <w:r>
+        <w:br w:type="page"/>
+      </w:r>
+    </w:p>
+    <w:p>
+      <w:pPr>
+        <w:jc w:val="both"/>
+      </w:pPr>
+      <w:r>
+        <w:lastRenderedPageBreak/>
+        <w:t>Ejemplo</w:t>
+      </w:r>
+      <w:r>
+        <w:t xml:space="preserve"> de envío de mensaje</w:t>
+      </w:r>
+    </w:p>
+    <w:p>
+      <w:pPr>
+        <w:pStyle w:val="Prrafodelista"/>
+        <w:numPr>
+          <w:ilvl w:val="0"/>
+          <w:numId w:val="3"/>
+        </w:numPr>
+        <w:jc w:val="both"/>
+      </w:pPr>
+      <w:r>
+        <w:t>Un usuario crea el mensaje</w:t>
+      </w:r>
+    </w:p>
+    <w:p>
+      <w:pPr>
+        <w:pStyle w:val="Prrafodelista"/>
+        <w:numPr>
+          <w:ilvl w:val="0"/>
+          <w:numId w:val="3"/>
+        </w:numPr>
+        <w:jc w:val="both"/>
+      </w:pPr>
+      <w:r>
+        <w:t>Aplicación: se le pone una cabecera y un pie al mensaje</w:t>
+      </w:r>
+    </w:p>
+    <w:p>
+      <w:pPr>
+        <w:pStyle w:val="Prrafodelista"/>
+        <w:numPr>
+          <w:ilvl w:val="0"/>
+          <w:numId w:val="3"/>
+        </w:numPr>
+        <w:jc w:val="both"/>
+      </w:pPr>
+      <w:r>
+        <w:t xml:space="preserve">Presentación se establece el tipo del mensaje (texto, imagen, </w:t>
+      </w:r>
+      <w:proofErr w:type="spellStart"/>
+      <w:r>
+        <w:t>etc</w:t>
+      </w:r>
+      <w:proofErr w:type="spellEnd"/>
+      <w:r>
+        <w:t>…)</w:t>
+      </w:r>
+    </w:p>
+    <w:p>
+      <w:pPr>
+        <w:pStyle w:val="Prrafodelista"/>
+        <w:numPr>
+          <w:ilvl w:val="0"/>
+          <w:numId w:val="3"/>
+        </w:numPr>
+        <w:jc w:val="both"/>
+      </w:pPr>
+      <w:r>
+        <w:t>Sesión: se establecen los usuarios que se van a comunicar</w:t>
+      </w:r>
+    </w:p>
+    <w:p>
+      <w:pPr>
+        <w:pStyle w:val="Prrafodelista"/>
+        <w:numPr>
+          <w:ilvl w:val="0"/>
+          <w:numId w:val="3"/>
+        </w:numPr>
+        <w:jc w:val="both"/>
+      </w:pPr>
+      <w:r>
+        <w:t>Transporte: La ruta que debe hacer el mensaje</w:t>
+      </w:r>
+    </w:p>
+    <w:p>
+      <w:pPr>
+        <w:pStyle w:val="Prrafodelista"/>
+        <w:numPr>
+          <w:ilvl w:val="0"/>
+          <w:numId w:val="3"/>
+        </w:numPr>
+        <w:jc w:val="both"/>
+      </w:pPr>
+      <w:r>
+        <w:t>Red: se encarga de ir al siguiente nodo</w:t>
+      </w:r>
+    </w:p>
+    <w:p>
+      <w:pPr>
+        <w:pStyle w:val="Prrafodelista"/>
+        <w:numPr>
+          <w:ilvl w:val="0"/>
+          <w:numId w:val="3"/>
+        </w:numPr>
+        <w:jc w:val="both"/>
+      </w:pPr>
+      <w:r>
+        <w:t>Enlace de datos: se establece una comunicación entre tarjetas de red</w:t>
+      </w:r>
+    </w:p>
+    <w:p>
+      <w:pPr>
+        <w:pStyle w:val="Prrafodelista"/>
+        <w:numPr>
+          <w:ilvl w:val="0"/>
+          <w:numId w:val="3"/>
+        </w:numPr>
+        <w:jc w:val="both"/>
+      </w:pPr>
+      <w:r>
+        <w:t>Físico: se mandan los bits a través del medio</w:t>
+      </w:r>
+    </w:p>
+    <w:p>
+      <w:pPr>
+        <w:jc w:val="both"/>
+      </w:pPr>
+    </w:p>
+    <w:p>
+      <w:pPr>
+        <w:pStyle w:val="Prrafodelista"/>
+        <w:numPr>
+          <w:ilvl w:val="0"/>
+          <w:numId w:val="1"/>
+        </w:numPr>
+        <w:jc w:val="both"/>
+        <w:rPr>
+          <w:sz w:val="28"/>
+          <w:szCs w:val="28"/>
+          <w:u w:val="single" w:color="FF0000"/>
+        </w:rPr>
+      </w:pPr>
+      <w:r>
+        <w:rPr>
+          <w:sz w:val="28"/>
+          <w:szCs w:val="28"/>
+          <w:u w:val="single" w:color="FF0000"/>
+        </w:rPr>
+        <w:t>Capa física</w:t>
+      </w:r>
+    </w:p>
+    <w:p>
+      <w:pPr>
+        <w:jc w:val="both"/>
+      </w:pPr>
+      <w:r>
+        <w:t>Se encarga de los elementos físicos de la comunicación (es la única que trata elementos físico</w:t>
+      </w:r>
+      <w:r>
+        <w:t>s</w:t>
+      </w:r>
+      <w:r>
+        <w:t>. Se define el medio de transmisión (cable o aire)</w:t>
+      </w:r>
+    </w:p>
+    <w:p>
+      <w:pPr>
+        <w:jc w:val="both"/>
+      </w:pPr>
+      <w:r>
+        <w:t xml:space="preserve">Maneja las señales eléctricas y el flujo de bits que se envían a través del </w:t>
+      </w:r>
+      <w:r>
+        <w:t>medio. Especifica las características de los materiales con los que se construye el medio, con el fin de determinar sus propiedades (como la velocidad de transmisión)</w:t>
+      </w:r>
+    </w:p>
+    <w:p>
+      <w:pPr>
+        <w:jc w:val="both"/>
+      </w:pPr>
+      <w:r>
+        <w:t>Medios de transmisión</w:t>
+      </w:r>
+    </w:p>
+    <w:p>
+      <w:pPr>
+        <w:pStyle w:val="Prrafodelista"/>
+        <w:numPr>
+          <w:ilvl w:val="0"/>
+          <w:numId w:val="3"/>
+        </w:numPr>
+        <w:jc w:val="both"/>
+      </w:pPr>
+      <w:r>
+        <w:t>Cable trenzado: formado por 4 pares de hilos de cobre. Se trenza para que la señal sea más estable y se reduzcan las interferencias. Tiene bastante atenuación. Utiliza un conector RJ-45</w:t>
+      </w:r>
+    </w:p>
+    <w:p>
+      <w:pPr>
+        <w:pStyle w:val="Prrafodelista"/>
+      </w:pPr>
+      <w:r>
+        <w:rPr>
+          <w:noProof/>
+        </w:rPr>
+        <w:drawing>
+          <wp:anchor distT="0" distB="0" distL="114300" distR="114300" simplePos="0" relativeHeight="251659264" behindDoc="0" locked="0" layoutInCell="1" allowOverlap="1" wp14:anchorId="2F83D918" wp14:editId="0D570942">
+            <wp:simplePos x="0" y="0"/>
+            <wp:positionH relativeFrom="column">
+              <wp:posOffset>1057275</wp:posOffset>
+            </wp:positionH>
+            <wp:positionV relativeFrom="paragraph">
+              <wp:posOffset>227330</wp:posOffset>
+            </wp:positionV>
+            <wp:extent cx="4648200" cy="5246555"/>
+            <wp:effectExtent l="0" t="0" r="0" b="0"/>
+            <wp:wrapNone/>
+            <wp:docPr id="2" name="Imagen 2" descr="Cable Datos"/>
+            <wp:cNvGraphicFramePr>
+              <a:graphicFrameLocks xmlns:a="http://schemas.openxmlformats.org/drawingml/2006/main" noChangeAspect="1"/>
+            </wp:cNvGraphicFramePr>
+            <a:graphic xmlns:a="http://schemas.openxmlformats.org/drawingml/2006/main">
+              <a:graphicData uri="http://schemas.openxmlformats.org/drawingml/2006/picture">
+                <pic:pic xmlns:pic="http://schemas.openxmlformats.org/drawingml/2006/picture">
+                  <pic:nvPicPr>
+                    <pic:cNvPr id="0" name="Picture 4" descr="Cable Datos"/>
+                    <pic:cNvPicPr>
+                      <a:picLocks noChangeAspect="1" noChangeArrowheads="1"/>
+                    </pic:cNvPicPr>
+                  </pic:nvPicPr>
+                  <pic:blipFill>
+                    <a:blip r:embed="rId6">
+                      <a:extLst>
+                        <a:ext uri="{28A0092B-C50C-407E-A947-70E740481C1C}">
+                          <a14:useLocalDpi xmlns:a14="http://schemas.microsoft.com/office/drawing/2010/main" val="0"/>
+                        </a:ext>
+                      </a:extLst>
+                    </a:blip>
+                    <a:srcRect/>
+                    <a:stretch>
+                      <a:fillRect/>
+                    </a:stretch>
+                  </pic:blipFill>
+                  <pic:spPr bwMode="auto">
+                    <a:xfrm>
+                      <a:off x="0" y="0"/>
+                      <a:ext cx="4648200" cy="5246555"/>
+                    </a:xfrm>
+                    <a:prstGeom prst="rect">
+                      <a:avLst/>
+                    </a:prstGeom>
+                    <a:noFill/>
+                    <a:ln>
+                      <a:noFill/>
+                    </a:ln>
+                  </pic:spPr>
+                </pic:pic>
+              </a:graphicData>
+            </a:graphic>
+            <wp14:sizeRelH relativeFrom="page">
+              <wp14:pctWidth>0</wp14:pctWidth>
+            </wp14:sizeRelH>
+            <wp14:sizeRelV relativeFrom="page">
+              <wp14:pctHeight>0</wp14:pctHeight>
+            </wp14:sizeRelV>
+          </wp:anchor>
+        </w:drawing>
       </w:r>
     </w:p>
     <w:sectPr>
@@ -508,7 +1220,7 @@
         <v:path o:extrusionok="f" gradientshapeok="t" o:connecttype="rect"/>
         <o:lock v:ext="edit" aspectratio="t"/>
       </v:shapetype>
-      <v:shape id="_x0000_i1051" type="#_x0000_t75" style="width:11.25pt;height:11.25pt" o:bullet="t">
+      <v:shape id="_x0000_i1142" type="#_x0000_t75" style="width:11.25pt;height:11.25pt" o:bullet="t">
         <v:imagedata r:id="rId1" o:title="msoBEC4"/>
       </v:shape>
     </w:pict>
@@ -740,6 +1452,184 @@
     </w:lvl>
   </w:abstractNum>
   <w:abstractNum w:abstractNumId="2" w15:restartNumberingAfterBreak="0">
+    <w:nsid w:val="3AAA3A7B"/>
+    <w:multiLevelType w:val="hybridMultilevel"/>
+    <w:tmpl w:val="5A62CFC4"/>
+    <w:lvl w:ilvl="0" w:tplc="0C0A000F">
+      <w:start w:val="1"/>
+      <w:numFmt w:val="decimal"/>
+      <w:lvlText w:val="%1."/>
+      <w:lvlJc w:val="left"/>
+      <w:pPr>
+        <w:ind w:left="720" w:hanging="360"/>
+      </w:pPr>
+      <w:rPr>
+        <w:rFonts w:hint="default"/>
+      </w:rPr>
+    </w:lvl>
+    <w:lvl w:ilvl="1" w:tplc="0C0A0019" w:tentative="1">
+      <w:start w:val="1"/>
+      <w:numFmt w:val="lowerLetter"/>
+      <w:lvlText w:val="%2."/>
+      <w:lvlJc w:val="left"/>
+      <w:pPr>
+        <w:ind w:left="1440" w:hanging="360"/>
+      </w:pPr>
+    </w:lvl>
+    <w:lvl w:ilvl="2" w:tplc="0C0A001B" w:tentative="1">
+      <w:start w:val="1"/>
+      <w:numFmt w:val="lowerRoman"/>
+      <w:lvlText w:val="%3."/>
+      <w:lvlJc w:val="right"/>
+      <w:pPr>
+        <w:ind w:left="2160" w:hanging="180"/>
+      </w:pPr>
+    </w:lvl>
+    <w:lvl w:ilvl="3" w:tplc="0C0A000F" w:tentative="1">
+      <w:start w:val="1"/>
+      <w:numFmt w:val="decimal"/>
+      <w:lvlText w:val="%4."/>
+      <w:lvlJc w:val="left"/>
+      <w:pPr>
+        <w:ind w:left="2880" w:hanging="360"/>
+      </w:pPr>
+    </w:lvl>
+    <w:lvl w:ilvl="4" w:tplc="0C0A0019" w:tentative="1">
+      <w:start w:val="1"/>
+      <w:numFmt w:val="lowerLetter"/>
+      <w:lvlText w:val="%5."/>
+      <w:lvlJc w:val="left"/>
+      <w:pPr>
+        <w:ind w:left="3600" w:hanging="360"/>
+      </w:pPr>
+    </w:lvl>
+    <w:lvl w:ilvl="5" w:tplc="0C0A001B" w:tentative="1">
+      <w:start w:val="1"/>
+      <w:numFmt w:val="lowerRoman"/>
+      <w:lvlText w:val="%6."/>
+      <w:lvlJc w:val="right"/>
+      <w:pPr>
+        <w:ind w:left="4320" w:hanging="180"/>
+      </w:pPr>
+    </w:lvl>
+    <w:lvl w:ilvl="6" w:tplc="0C0A000F" w:tentative="1">
+      <w:start w:val="1"/>
+      <w:numFmt w:val="decimal"/>
+      <w:lvlText w:val="%7."/>
+      <w:lvlJc w:val="left"/>
+      <w:pPr>
+        <w:ind w:left="5040" w:hanging="360"/>
+      </w:pPr>
+    </w:lvl>
+    <w:lvl w:ilvl="7" w:tplc="0C0A0019" w:tentative="1">
+      <w:start w:val="1"/>
+      <w:numFmt w:val="lowerLetter"/>
+      <w:lvlText w:val="%8."/>
+      <w:lvlJc w:val="left"/>
+      <w:pPr>
+        <w:ind w:left="5760" w:hanging="360"/>
+      </w:pPr>
+    </w:lvl>
+    <w:lvl w:ilvl="8" w:tplc="0C0A001B" w:tentative="1">
+      <w:start w:val="1"/>
+      <w:numFmt w:val="lowerRoman"/>
+      <w:lvlText w:val="%9."/>
+      <w:lvlJc w:val="right"/>
+      <w:pPr>
+        <w:ind w:left="6480" w:hanging="180"/>
+      </w:pPr>
+    </w:lvl>
+  </w:abstractNum>
+  <w:abstractNum w:abstractNumId="3" w15:restartNumberingAfterBreak="0">
+    <w:nsid w:val="45F46935"/>
+    <w:multiLevelType w:val="hybridMultilevel"/>
+    <w:tmpl w:val="57909DB2"/>
+    <w:lvl w:ilvl="0" w:tplc="0C0A000F">
+      <w:start w:val="1"/>
+      <w:numFmt w:val="decimal"/>
+      <w:lvlText w:val="%1."/>
+      <w:lvlJc w:val="left"/>
+      <w:pPr>
+        <w:ind w:left="720" w:hanging="360"/>
+      </w:pPr>
+      <w:rPr>
+        <w:rFonts w:hint="default"/>
+      </w:rPr>
+    </w:lvl>
+    <w:lvl w:ilvl="1" w:tplc="0C0A0019" w:tentative="1">
+      <w:start w:val="1"/>
+      <w:numFmt w:val="lowerLetter"/>
+      <w:lvlText w:val="%2."/>
+      <w:lvlJc w:val="left"/>
+      <w:pPr>
+        <w:ind w:left="1440" w:hanging="360"/>
+      </w:pPr>
+    </w:lvl>
+    <w:lvl w:ilvl="2" w:tplc="0C0A001B" w:tentative="1">
+      <w:start w:val="1"/>
+      <w:numFmt w:val="lowerRoman"/>
+      <w:lvlText w:val="%3."/>
+      <w:lvlJc w:val="right"/>
+      <w:pPr>
+        <w:ind w:left="2160" w:hanging="180"/>
+      </w:pPr>
+    </w:lvl>
+    <w:lvl w:ilvl="3" w:tplc="0C0A000F" w:tentative="1">
+      <w:start w:val="1"/>
+      <w:numFmt w:val="decimal"/>
+      <w:lvlText w:val="%4."/>
+      <w:lvlJc w:val="left"/>
+      <w:pPr>
+        <w:ind w:left="2880" w:hanging="360"/>
+      </w:pPr>
+    </w:lvl>
+    <w:lvl w:ilvl="4" w:tplc="0C0A0019" w:tentative="1">
+      <w:start w:val="1"/>
+      <w:numFmt w:val="lowerLetter"/>
+      <w:lvlText w:val="%5."/>
+      <w:lvlJc w:val="left"/>
+      <w:pPr>
+        <w:ind w:left="3600" w:hanging="360"/>
+      </w:pPr>
+    </w:lvl>
+    <w:lvl w:ilvl="5" w:tplc="0C0A001B" w:tentative="1">
+      <w:start w:val="1"/>
+      <w:numFmt w:val="lowerRoman"/>
+      <w:lvlText w:val="%6."/>
+      <w:lvlJc w:val="right"/>
+      <w:pPr>
+        <w:ind w:left="4320" w:hanging="180"/>
+      </w:pPr>
+    </w:lvl>
+    <w:lvl w:ilvl="6" w:tplc="0C0A000F" w:tentative="1">
+      <w:start w:val="1"/>
+      <w:numFmt w:val="decimal"/>
+      <w:lvlText w:val="%7."/>
+      <w:lvlJc w:val="left"/>
+      <w:pPr>
+        <w:ind w:left="5040" w:hanging="360"/>
+      </w:pPr>
+    </w:lvl>
+    <w:lvl w:ilvl="7" w:tplc="0C0A0019" w:tentative="1">
+      <w:start w:val="1"/>
+      <w:numFmt w:val="lowerLetter"/>
+      <w:lvlText w:val="%8."/>
+      <w:lvlJc w:val="left"/>
+      <w:pPr>
+        <w:ind w:left="5760" w:hanging="360"/>
+      </w:pPr>
+    </w:lvl>
+    <w:lvl w:ilvl="8" w:tplc="0C0A001B" w:tentative="1">
+      <w:start w:val="1"/>
+      <w:numFmt w:val="lowerRoman"/>
+      <w:lvlText w:val="%9."/>
+      <w:lvlJc w:val="right"/>
+      <w:pPr>
+        <w:ind w:left="6480" w:hanging="180"/>
+      </w:pPr>
+    </w:lvl>
+  </w:abstractNum>
+  <w:abstractNum w:abstractNumId="4" w15:restartNumberingAfterBreak="0">
     <w:nsid w:val="5D043AA1"/>
     <w:multiLevelType w:val="hybridMultilevel"/>
     <w:tmpl w:val="962A5518"/>
@@ -828,7 +1718,7 @@
       </w:pPr>
     </w:lvl>
   </w:abstractNum>
-  <w:abstractNum w:abstractNumId="3" w15:restartNumberingAfterBreak="0">
+  <w:abstractNum w:abstractNumId="5" w15:restartNumberingAfterBreak="0">
     <w:nsid w:val="767F343C"/>
     <w:multiLevelType w:val="hybridMultilevel"/>
     <w:tmpl w:val="24BA4D3C"/>
@@ -943,7 +1833,7 @@
     </w:lvl>
   </w:abstractNum>
   <w:num w:numId="1">
-    <w:abstractNumId w:val="2"/>
+    <w:abstractNumId w:val="4"/>
   </w:num>
   <w:num w:numId="2">
     <w:abstractNumId w:val="0"/>
@@ -952,6 +1842,12 @@
     <w:abstractNumId w:val="1"/>
   </w:num>
   <w:num w:numId="4">
+    <w:abstractNumId w:val="5"/>
+  </w:num>
+  <w:num w:numId="5">
+    <w:abstractNumId w:val="2"/>
+  </w:num>
+  <w:num w:numId="6">
     <w:abstractNumId w:val="3"/>
   </w:num>
 </w:numbering>

</xml_diff>

<commit_message>
Actividades ED constructore, BD ejercicio 6, PRG acabar ArrayList 2
</commit_message>
<xml_diff>
--- a/SIST/Redes/SIST-Redes-Tema1.docx
+++ b/SIST/Redes/SIST-Redes-Tema1.docx
@@ -711,7 +711,13 @@
         <w:t>dividirlo</w:t>
       </w:r>
       <w:r>
-        <w:t xml:space="preserve"> es diferentes capas. Cada una de estas capas hace su </w:t>
+        <w:t xml:space="preserve"> e</w:t>
+      </w:r>
+      <w:r>
+        <w:t>n</w:t>
+      </w:r>
+      <w:r>
+        <w:t xml:space="preserve"> diferentes capas. Cada una de estas capas hace su </w:t>
       </w:r>
       <w:r>
         <w:t>trabajo</w:t>
@@ -2816,7 +2822,7 @@
         <v:path o:extrusionok="f" gradientshapeok="t" o:connecttype="rect"/>
         <o:lock v:ext="edit" aspectratio="t"/>
       </v:shapetype>
-      <v:shape id="_x0000_i1136" type="#_x0000_t75" style="width:11.25pt;height:11.25pt" o:bullet="t">
+      <v:shape id="_x0000_i1039" type="#_x0000_t75" style="width:11.25pt;height:11.25pt" o:bullet="t">
         <v:imagedata r:id="rId1" o:title="msoBEC4"/>
       </v:shape>
     </w:pict>

</xml_diff>

<commit_message>
SIST tema, Redes tema, PRG ejercicio
</commit_message>
<xml_diff>
--- a/SIST/Redes/SIST-Redes-Tema1.docx
+++ b/SIST/Redes/SIST-Redes-Tema1.docx
@@ -580,9 +580,6 @@
         <w:jc w:val="both"/>
       </w:pPr>
       <w:r>
-        <w:rPr>
-          <w:noProof/>
-        </w:rPr>
         <w:drawing>
           <wp:anchor distT="0" distB="0" distL="114300" distR="114300" simplePos="0" relativeHeight="251658240" behindDoc="0" locked="0" layoutInCell="1" allowOverlap="1" wp14:anchorId="2280860F" wp14:editId="1E531983">
             <wp:simplePos x="0" y="0"/>
@@ -609,7 +606,7 @@
                     </pic:cNvPicPr>
                   </pic:nvPicPr>
                   <pic:blipFill>
-                    <a:blip r:embed="rId5" cstate="print">
+                    <a:blip r:embed="rId7" cstate="print">
                       <a:extLst>
                         <a:ext uri="{28A0092B-C50C-407E-A947-70E740481C1C}">
                           <a14:useLocalDpi xmlns:a14="http://schemas.microsoft.com/office/drawing/2010/main" val="0"/>
@@ -897,9 +894,6 @@
         <w:jc w:val="both"/>
       </w:pPr>
       <w:r>
-        <w:rPr>
-          <w:noProof/>
-        </w:rPr>
         <w:drawing>
           <wp:anchor distT="0" distB="0" distL="114300" distR="114300" simplePos="0" relativeHeight="251661312" behindDoc="0" locked="0" layoutInCell="1" allowOverlap="1" wp14:anchorId="1913F531" wp14:editId="763D75F0">
             <wp:simplePos x="0" y="0"/>
@@ -926,7 +920,7 @@
                     </pic:cNvPicPr>
                   </pic:nvPicPr>
                   <pic:blipFill>
-                    <a:blip r:embed="rId6">
+                    <a:blip r:embed="rId8">
                       <a:extLst>
                         <a:ext uri="{28A0092B-C50C-407E-A947-70E740481C1C}">
                           <a14:useLocalDpi xmlns:a14="http://schemas.microsoft.com/office/drawing/2010/main" val="0"/>
@@ -1096,9 +1090,6 @@
         <w:jc w:val="both"/>
       </w:pPr>
       <w:r>
-        <w:rPr>
-          <w:noProof/>
-        </w:rPr>
         <w:drawing>
           <wp:anchor distT="0" distB="0" distL="114300" distR="114300" simplePos="0" relativeHeight="251660288" behindDoc="0" locked="0" layoutInCell="1" allowOverlap="1" wp14:anchorId="00931502" wp14:editId="20A262C8">
             <wp:simplePos x="0" y="0"/>
@@ -1125,7 +1116,7 @@
                     </pic:cNvPicPr>
                   </pic:nvPicPr>
                   <pic:blipFill>
-                    <a:blip r:embed="rId7">
+                    <a:blip r:embed="rId9">
                       <a:extLst>
                         <a:ext uri="{28A0092B-C50C-407E-A947-70E740481C1C}">
                           <a14:useLocalDpi xmlns:a14="http://schemas.microsoft.com/office/drawing/2010/main" val="0"/>
@@ -1745,9 +1736,6 @@
         <w:jc w:val="both"/>
       </w:pPr>
       <w:r>
-        <w:rPr>
-          <w:noProof/>
-        </w:rPr>
         <w:t>Cuando se coloca un switch, se debe situar lo más centrado posible en la sala. De esta forma supone un ahorro económico en cable y hace que la red sea más homogénea ya que todos los nodos están de manera más equidistante del nodo central, y tendran una velocidad parecida. También hay que evitar pasar cerca del cableado electrico para evitar posibles interferencias, utilizando un falso techo o falso suelo.</w:t>
       </w:r>
     </w:p>
@@ -1762,9 +1750,6 @@
         <w:jc w:val="both"/>
       </w:pPr>
       <w:r>
-        <w:rPr>
-          <w:noProof/>
-        </w:rPr>
         <w:t>La velocidad máxima de una red es la velocidad máxima de su componente más lento.</w:t>
       </w:r>
     </w:p>
@@ -1836,14 +1821,8 @@
         </w:numPr>
         <w:ind w:left="709" w:hanging="425"/>
         <w:jc w:val="both"/>
-        <w:rPr>
-          <w:noProof/>
-        </w:rPr>
-      </w:pPr>
-      <w:r>
-        <w:rPr>
-          <w:noProof/>
-        </w:rPr>
+      </w:pPr>
+      <w:r>
         <w:t>La cocina genera muchas interferencias (microondas y demás) por lo que hay que tenerlo en cuenta</w:t>
       </w:r>
     </w:p>
@@ -1856,14 +1835,8 @@
         </w:numPr>
         <w:ind w:left="709" w:hanging="425"/>
         <w:jc w:val="both"/>
-        <w:rPr>
-          <w:noProof/>
-        </w:rPr>
-      </w:pPr>
-      <w:r>
-        <w:rPr>
-          <w:noProof/>
-        </w:rPr>
+      </w:pPr>
+      <w:r>
         <w:t>El móvil y el Wi-Fi utilizan ondas radioelécticas, no confundir con ondas electromagnéticas.</w:t>
       </w:r>
     </w:p>
@@ -1871,14 +1844,8 @@
       <w:pPr>
         <w:ind w:left="284"/>
         <w:jc w:val="both"/>
-        <w:rPr>
-          <w:noProof/>
-        </w:rPr>
-      </w:pPr>
-      <w:r>
-        <w:rPr>
-          <w:noProof/>
-        </w:rPr>
+      </w:pPr>
+      <w:r>
         <w:t>Versiones de la tecnoloía WI-Fi (todas son retrocompatibles)</w:t>
       </w:r>
     </w:p>
@@ -1910,22 +1877,15 @@
               <w:rPr>
                 <w:b w:val="0"/>
                 <w:bCs w:val="0"/>
-                <w:noProof/>
               </w:rPr>
             </w:pPr>
             <w:r>
-              <w:rPr>
-                <w:noProof/>
-              </w:rPr>
               <w:t>Version</w:t>
             </w:r>
           </w:p>
           <w:p>
             <w:pPr>
               <w:jc w:val="center"/>
-              <w:rPr>
-                <w:noProof/>
-              </w:rPr>
             </w:pPr>
           </w:p>
         </w:tc>
@@ -1938,14 +1898,8 @@
             <w:pPr>
               <w:jc w:val="center"/>
               <w:cnfStyle w:val="100000000000" w:firstRow="1" w:lastRow="0" w:firstColumn="0" w:lastColumn="0" w:oddVBand="0" w:evenVBand="0" w:oddHBand="0" w:evenHBand="0" w:firstRowFirstColumn="0" w:firstRowLastColumn="0" w:lastRowFirstColumn="0" w:lastRowLastColumn="0"/>
-              <w:rPr>
-                <w:noProof/>
-              </w:rPr>
-            </w:pPr>
-            <w:r>
-              <w:rPr>
-                <w:noProof/>
-              </w:rPr>
+            </w:pPr>
+            <w:r>
               <w:t>Version estándar</w:t>
             </w:r>
           </w:p>
@@ -1953,14 +1907,8 @@
             <w:pPr>
               <w:jc w:val="center"/>
               <w:cnfStyle w:val="100000000000" w:firstRow="1" w:lastRow="0" w:firstColumn="0" w:lastColumn="0" w:oddVBand="0" w:evenVBand="0" w:oddHBand="0" w:evenHBand="0" w:firstRowFirstColumn="0" w:firstRowLastColumn="0" w:lastRowFirstColumn="0" w:lastRowLastColumn="0"/>
-              <w:rPr>
-                <w:noProof/>
-              </w:rPr>
-            </w:pPr>
-            <w:r>
-              <w:rPr>
-                <w:noProof/>
-              </w:rPr>
+            </w:pPr>
+            <w:r>
               <w:t>802.11</w:t>
             </w:r>
           </w:p>
@@ -1974,14 +1922,8 @@
             <w:pPr>
               <w:jc w:val="center"/>
               <w:cnfStyle w:val="100000000000" w:firstRow="1" w:lastRow="0" w:firstColumn="0" w:lastColumn="0" w:oddVBand="0" w:evenVBand="0" w:oddHBand="0" w:evenHBand="0" w:firstRowFirstColumn="0" w:firstRowLastColumn="0" w:lastRowFirstColumn="0" w:lastRowLastColumn="0"/>
-              <w:rPr>
-                <w:noProof/>
-              </w:rPr>
-            </w:pPr>
-            <w:r>
-              <w:rPr>
-                <w:noProof/>
-              </w:rPr>
+            </w:pPr>
+            <w:r>
               <w:t>Banda de frecuencia</w:t>
             </w:r>
           </w:p>
@@ -1995,14 +1937,8 @@
             <w:pPr>
               <w:jc w:val="center"/>
               <w:cnfStyle w:val="100000000000" w:firstRow="1" w:lastRow="0" w:firstColumn="0" w:lastColumn="0" w:oddVBand="0" w:evenVBand="0" w:oddHBand="0" w:evenHBand="0" w:firstRowFirstColumn="0" w:firstRowLastColumn="0" w:lastRowFirstColumn="0" w:lastRowLastColumn="0"/>
-              <w:rPr>
-                <w:noProof/>
-              </w:rPr>
-            </w:pPr>
-            <w:r>
-              <w:rPr>
-                <w:noProof/>
-              </w:rPr>
+            </w:pPr>
+            <w:r>
               <w:t>Velocidad</w:t>
             </w:r>
           </w:p>
@@ -2021,14 +1957,8 @@
           <w:p>
             <w:pPr>
               <w:jc w:val="center"/>
-              <w:rPr>
-                <w:noProof/>
-              </w:rPr>
-            </w:pPr>
-            <w:r>
-              <w:rPr>
-                <w:noProof/>
-              </w:rPr>
+            </w:pPr>
+            <w:r>
               <w:t>Wifi 1</w:t>
             </w:r>
           </w:p>
@@ -2042,14 +1972,8 @@
             <w:pPr>
               <w:jc w:val="center"/>
               <w:cnfStyle w:val="000000100000" w:firstRow="0" w:lastRow="0" w:firstColumn="0" w:lastColumn="0" w:oddVBand="0" w:evenVBand="0" w:oddHBand="1" w:evenHBand="0" w:firstRowFirstColumn="0" w:firstRowLastColumn="0" w:lastRowFirstColumn="0" w:lastRowLastColumn="0"/>
-              <w:rPr>
-                <w:noProof/>
-              </w:rPr>
-            </w:pPr>
-            <w:r>
-              <w:rPr>
-                <w:noProof/>
-              </w:rPr>
+            </w:pPr>
+            <w:r>
               <w:t>b</w:t>
             </w:r>
           </w:p>
@@ -2063,14 +1987,8 @@
             <w:pPr>
               <w:jc w:val="center"/>
               <w:cnfStyle w:val="000000100000" w:firstRow="0" w:lastRow="0" w:firstColumn="0" w:lastColumn="0" w:oddVBand="0" w:evenVBand="0" w:oddHBand="1" w:evenHBand="0" w:firstRowFirstColumn="0" w:firstRowLastColumn="0" w:lastRowFirstColumn="0" w:lastRowLastColumn="0"/>
-              <w:rPr>
-                <w:noProof/>
-              </w:rPr>
-            </w:pPr>
-            <w:r>
-              <w:rPr>
-                <w:noProof/>
-              </w:rPr>
+            </w:pPr>
+            <w:r>
               <w:t>2,4GHz</w:t>
             </w:r>
           </w:p>
@@ -2084,14 +2002,8 @@
             <w:pPr>
               <w:jc w:val="center"/>
               <w:cnfStyle w:val="000000100000" w:firstRow="0" w:lastRow="0" w:firstColumn="0" w:lastColumn="0" w:oddVBand="0" w:evenVBand="0" w:oddHBand="1" w:evenHBand="0" w:firstRowFirstColumn="0" w:firstRowLastColumn="0" w:lastRowFirstColumn="0" w:lastRowLastColumn="0"/>
-              <w:rPr>
-                <w:noProof/>
-              </w:rPr>
-            </w:pPr>
-            <w:r>
-              <w:rPr>
-                <w:noProof/>
-              </w:rPr>
+            </w:pPr>
+            <w:r>
               <w:t>11Mbps</w:t>
             </w:r>
           </w:p>
@@ -2107,14 +2019,8 @@
           <w:p>
             <w:pPr>
               <w:jc w:val="center"/>
-              <w:rPr>
-                <w:noProof/>
-              </w:rPr>
-            </w:pPr>
-            <w:r>
-              <w:rPr>
-                <w:noProof/>
-              </w:rPr>
+            </w:pPr>
+            <w:r>
               <w:t>Wifi2</w:t>
             </w:r>
           </w:p>
@@ -2128,14 +2034,8 @@
             <w:pPr>
               <w:jc w:val="center"/>
               <w:cnfStyle w:val="000000000000" w:firstRow="0" w:lastRow="0" w:firstColumn="0" w:lastColumn="0" w:oddVBand="0" w:evenVBand="0" w:oddHBand="0" w:evenHBand="0" w:firstRowFirstColumn="0" w:firstRowLastColumn="0" w:lastRowFirstColumn="0" w:lastRowLastColumn="0"/>
-              <w:rPr>
-                <w:noProof/>
-              </w:rPr>
-            </w:pPr>
-            <w:r>
-              <w:rPr>
-                <w:noProof/>
-              </w:rPr>
+            </w:pPr>
+            <w:r>
               <w:t>a</w:t>
             </w:r>
           </w:p>
@@ -2149,14 +2049,8 @@
             <w:pPr>
               <w:jc w:val="center"/>
               <w:cnfStyle w:val="000000000000" w:firstRow="0" w:lastRow="0" w:firstColumn="0" w:lastColumn="0" w:oddVBand="0" w:evenVBand="0" w:oddHBand="0" w:evenHBand="0" w:firstRowFirstColumn="0" w:firstRowLastColumn="0" w:lastRowFirstColumn="0" w:lastRowLastColumn="0"/>
-              <w:rPr>
-                <w:noProof/>
-              </w:rPr>
-            </w:pPr>
-            <w:r>
-              <w:rPr>
-                <w:noProof/>
-              </w:rPr>
+            </w:pPr>
+            <w:r>
               <w:t>5GHz</w:t>
             </w:r>
           </w:p>
@@ -2170,14 +2064,8 @@
             <w:pPr>
               <w:jc w:val="center"/>
               <w:cnfStyle w:val="000000000000" w:firstRow="0" w:lastRow="0" w:firstColumn="0" w:lastColumn="0" w:oddVBand="0" w:evenVBand="0" w:oddHBand="0" w:evenHBand="0" w:firstRowFirstColumn="0" w:firstRowLastColumn="0" w:lastRowFirstColumn="0" w:lastRowLastColumn="0"/>
-              <w:rPr>
-                <w:noProof/>
-              </w:rPr>
-            </w:pPr>
-            <w:r>
-              <w:rPr>
-                <w:noProof/>
-              </w:rPr>
+            </w:pPr>
+            <w:r>
               <w:t>54Mbps</w:t>
             </w:r>
           </w:p>
@@ -2196,14 +2084,8 @@
           <w:p>
             <w:pPr>
               <w:jc w:val="center"/>
-              <w:rPr>
-                <w:noProof/>
-              </w:rPr>
-            </w:pPr>
-            <w:r>
-              <w:rPr>
-                <w:noProof/>
-              </w:rPr>
+            </w:pPr>
+            <w:r>
               <w:t>Wifi3</w:t>
             </w:r>
           </w:p>
@@ -2217,14 +2099,8 @@
             <w:pPr>
               <w:jc w:val="center"/>
               <w:cnfStyle w:val="000000100000" w:firstRow="0" w:lastRow="0" w:firstColumn="0" w:lastColumn="0" w:oddVBand="0" w:evenVBand="0" w:oddHBand="1" w:evenHBand="0" w:firstRowFirstColumn="0" w:firstRowLastColumn="0" w:lastRowFirstColumn="0" w:lastRowLastColumn="0"/>
-              <w:rPr>
-                <w:noProof/>
-              </w:rPr>
-            </w:pPr>
-            <w:r>
-              <w:rPr>
-                <w:noProof/>
-              </w:rPr>
+            </w:pPr>
+            <w:r>
               <w:t>g</w:t>
             </w:r>
           </w:p>
@@ -2238,14 +2114,8 @@
             <w:pPr>
               <w:jc w:val="center"/>
               <w:cnfStyle w:val="000000100000" w:firstRow="0" w:lastRow="0" w:firstColumn="0" w:lastColumn="0" w:oddVBand="0" w:evenVBand="0" w:oddHBand="1" w:evenHBand="0" w:firstRowFirstColumn="0" w:firstRowLastColumn="0" w:lastRowFirstColumn="0" w:lastRowLastColumn="0"/>
-              <w:rPr>
-                <w:noProof/>
-              </w:rPr>
-            </w:pPr>
-            <w:r>
-              <w:rPr>
-                <w:noProof/>
-              </w:rPr>
+            </w:pPr>
+            <w:r>
               <w:t>2,4GHz</w:t>
             </w:r>
           </w:p>
@@ -2259,14 +2129,8 @@
             <w:pPr>
               <w:jc w:val="center"/>
               <w:cnfStyle w:val="000000100000" w:firstRow="0" w:lastRow="0" w:firstColumn="0" w:lastColumn="0" w:oddVBand="0" w:evenVBand="0" w:oddHBand="1" w:evenHBand="0" w:firstRowFirstColumn="0" w:firstRowLastColumn="0" w:lastRowFirstColumn="0" w:lastRowLastColumn="0"/>
-              <w:rPr>
-                <w:noProof/>
-              </w:rPr>
-            </w:pPr>
-            <w:r>
-              <w:rPr>
-                <w:noProof/>
-              </w:rPr>
+            </w:pPr>
+            <w:r>
               <w:t>54Mbps</w:t>
             </w:r>
           </w:p>
@@ -2282,14 +2146,8 @@
           <w:p>
             <w:pPr>
               <w:jc w:val="center"/>
-              <w:rPr>
-                <w:noProof/>
-              </w:rPr>
-            </w:pPr>
-            <w:r>
-              <w:rPr>
-                <w:noProof/>
-              </w:rPr>
+            </w:pPr>
+            <w:r>
               <w:t>Wifi4</w:t>
             </w:r>
           </w:p>
@@ -2303,14 +2161,8 @@
             <w:pPr>
               <w:jc w:val="center"/>
               <w:cnfStyle w:val="000000000000" w:firstRow="0" w:lastRow="0" w:firstColumn="0" w:lastColumn="0" w:oddVBand="0" w:evenVBand="0" w:oddHBand="0" w:evenHBand="0" w:firstRowFirstColumn="0" w:firstRowLastColumn="0" w:lastRowFirstColumn="0" w:lastRowLastColumn="0"/>
-              <w:rPr>
-                <w:noProof/>
-              </w:rPr>
-            </w:pPr>
-            <w:r>
-              <w:rPr>
-                <w:noProof/>
-              </w:rPr>
+            </w:pPr>
+            <w:r>
               <w:t>n</w:t>
             </w:r>
           </w:p>
@@ -2324,14 +2176,8 @@
             <w:pPr>
               <w:jc w:val="center"/>
               <w:cnfStyle w:val="000000000000" w:firstRow="0" w:lastRow="0" w:firstColumn="0" w:lastColumn="0" w:oddVBand="0" w:evenVBand="0" w:oddHBand="0" w:evenHBand="0" w:firstRowFirstColumn="0" w:firstRowLastColumn="0" w:lastRowFirstColumn="0" w:lastRowLastColumn="0"/>
-              <w:rPr>
-                <w:noProof/>
-              </w:rPr>
-            </w:pPr>
-            <w:r>
-              <w:rPr>
-                <w:noProof/>
-              </w:rPr>
+            </w:pPr>
+            <w:r>
               <w:t>2,4GHz y 5GHz</w:t>
             </w:r>
           </w:p>
@@ -2345,14 +2191,8 @@
             <w:pPr>
               <w:jc w:val="center"/>
               <w:cnfStyle w:val="000000000000" w:firstRow="0" w:lastRow="0" w:firstColumn="0" w:lastColumn="0" w:oddVBand="0" w:evenVBand="0" w:oddHBand="0" w:evenHBand="0" w:firstRowFirstColumn="0" w:firstRowLastColumn="0" w:lastRowFirstColumn="0" w:lastRowLastColumn="0"/>
-              <w:rPr>
-                <w:noProof/>
-              </w:rPr>
-            </w:pPr>
-            <w:r>
-              <w:rPr>
-                <w:noProof/>
-              </w:rPr>
+            </w:pPr>
+            <w:r>
               <w:t>600Mbps</w:t>
             </w:r>
           </w:p>
@@ -2371,14 +2211,8 @@
           <w:p>
             <w:pPr>
               <w:jc w:val="center"/>
-              <w:rPr>
-                <w:noProof/>
-              </w:rPr>
-            </w:pPr>
-            <w:r>
-              <w:rPr>
-                <w:noProof/>
-              </w:rPr>
+            </w:pPr>
+            <w:r>
               <w:t>Wifi5</w:t>
             </w:r>
           </w:p>
@@ -2392,14 +2226,8 @@
             <w:pPr>
               <w:jc w:val="center"/>
               <w:cnfStyle w:val="000000100000" w:firstRow="0" w:lastRow="0" w:firstColumn="0" w:lastColumn="0" w:oddVBand="0" w:evenVBand="0" w:oddHBand="1" w:evenHBand="0" w:firstRowFirstColumn="0" w:firstRowLastColumn="0" w:lastRowFirstColumn="0" w:lastRowLastColumn="0"/>
-              <w:rPr>
-                <w:noProof/>
-              </w:rPr>
-            </w:pPr>
-            <w:r>
-              <w:rPr>
-                <w:noProof/>
-              </w:rPr>
+            </w:pPr>
+            <w:r>
               <w:t>ac</w:t>
             </w:r>
           </w:p>
@@ -2413,14 +2241,8 @@
             <w:pPr>
               <w:jc w:val="center"/>
               <w:cnfStyle w:val="000000100000" w:firstRow="0" w:lastRow="0" w:firstColumn="0" w:lastColumn="0" w:oddVBand="0" w:evenVBand="0" w:oddHBand="1" w:evenHBand="0" w:firstRowFirstColumn="0" w:firstRowLastColumn="0" w:lastRowFirstColumn="0" w:lastRowLastColumn="0"/>
-              <w:rPr>
-                <w:noProof/>
-              </w:rPr>
-            </w:pPr>
-            <w:r>
-              <w:rPr>
-                <w:noProof/>
-              </w:rPr>
+            </w:pPr>
+            <w:r>
               <w:t>5GHz</w:t>
             </w:r>
           </w:p>
@@ -2434,14 +2256,8 @@
             <w:pPr>
               <w:jc w:val="center"/>
               <w:cnfStyle w:val="000000100000" w:firstRow="0" w:lastRow="0" w:firstColumn="0" w:lastColumn="0" w:oddVBand="0" w:evenVBand="0" w:oddHBand="1" w:evenHBand="0" w:firstRowFirstColumn="0" w:firstRowLastColumn="0" w:lastRowFirstColumn="0" w:lastRowLastColumn="0"/>
-              <w:rPr>
-                <w:noProof/>
-              </w:rPr>
-            </w:pPr>
-            <w:r>
-              <w:rPr>
-                <w:noProof/>
-              </w:rPr>
+            </w:pPr>
+            <w:r>
               <w:t>1,3Gbps</w:t>
             </w:r>
           </w:p>
@@ -2457,14 +2273,8 @@
           <w:p>
             <w:pPr>
               <w:jc w:val="center"/>
-              <w:rPr>
-                <w:noProof/>
-              </w:rPr>
-            </w:pPr>
-            <w:r>
-              <w:rPr>
-                <w:noProof/>
-              </w:rPr>
+            </w:pPr>
+            <w:r>
               <w:t>Wifi6</w:t>
             </w:r>
           </w:p>
@@ -2478,14 +2288,8 @@
             <w:pPr>
               <w:jc w:val="center"/>
               <w:cnfStyle w:val="000000000000" w:firstRow="0" w:lastRow="0" w:firstColumn="0" w:lastColumn="0" w:oddVBand="0" w:evenVBand="0" w:oddHBand="0" w:evenHBand="0" w:firstRowFirstColumn="0" w:firstRowLastColumn="0" w:lastRowFirstColumn="0" w:lastRowLastColumn="0"/>
-              <w:rPr>
-                <w:noProof/>
-              </w:rPr>
-            </w:pPr>
-            <w:r>
-              <w:rPr>
-                <w:noProof/>
-              </w:rPr>
+            </w:pPr>
+            <w:r>
               <w:t>ax</w:t>
             </w:r>
           </w:p>
@@ -2499,14 +2303,8 @@
             <w:pPr>
               <w:jc w:val="center"/>
               <w:cnfStyle w:val="000000000000" w:firstRow="0" w:lastRow="0" w:firstColumn="0" w:lastColumn="0" w:oddVBand="0" w:evenVBand="0" w:oddHBand="0" w:evenHBand="0" w:firstRowFirstColumn="0" w:firstRowLastColumn="0" w:lastRowFirstColumn="0" w:lastRowLastColumn="0"/>
-              <w:rPr>
-                <w:noProof/>
-              </w:rPr>
-            </w:pPr>
-            <w:r>
-              <w:rPr>
-                <w:noProof/>
-              </w:rPr>
+            </w:pPr>
+            <w:r>
               <w:t>2,4GHz y 5GHz</w:t>
             </w:r>
           </w:p>
@@ -2520,14 +2318,8 @@
             <w:pPr>
               <w:jc w:val="center"/>
               <w:cnfStyle w:val="000000000000" w:firstRow="0" w:lastRow="0" w:firstColumn="0" w:lastColumn="0" w:oddVBand="0" w:evenVBand="0" w:oddHBand="0" w:evenHBand="0" w:firstRowFirstColumn="0" w:firstRowLastColumn="0" w:lastRowFirstColumn="0" w:lastRowLastColumn="0"/>
-              <w:rPr>
-                <w:noProof/>
-              </w:rPr>
-            </w:pPr>
-            <w:r>
-              <w:rPr>
-                <w:noProof/>
-              </w:rPr>
+            </w:pPr>
+            <w:r>
               <w:t>4,8Gbps</w:t>
             </w:r>
           </w:p>
@@ -2538,29 +2330,17 @@
       <w:pPr>
         <w:ind w:left="284"/>
         <w:jc w:val="both"/>
-        <w:rPr>
-          <w:noProof/>
-        </w:rPr>
       </w:pPr>
     </w:p>
     <w:p>
       <w:pPr>
         <w:ind w:left="284"/>
         <w:jc w:val="both"/>
-        <w:rPr>
-          <w:noProof/>
-        </w:rPr>
-      </w:pPr>
-      <w:r>
-        <w:rPr>
-          <w:noProof/>
-        </w:rPr>
+      </w:pPr>
+      <w:r>
         <w:t xml:space="preserve">El problema de la tecnología Wi-Fi ( y cualquier tecnología en bus) es que comparten el medio por lo tanto tienen que compartir el ancho de banda y se disminuye la </w:t>
       </w:r>
       <w:r>
-        <w:rPr>
-          <w:noProof/>
-        </w:rPr>
         <w:t>privacidad.</w:t>
       </w:r>
     </w:p>
@@ -2568,219 +2348,420 @@
       <w:pPr>
         <w:ind w:left="284"/>
         <w:jc w:val="both"/>
-        <w:rPr>
-          <w:noProof/>
-        </w:rPr>
-      </w:pPr>
-      <w:r>
-        <w:rPr>
-          <w:noProof/>
-        </w:rPr>
+      </w:pPr>
+      <w:r>
         <w:lastRenderedPageBreak/>
         <w:t xml:space="preserve">Ventajas </w:t>
       </w:r>
       <w:r>
+        <w:t xml:space="preserve">red </w:t>
+      </w:r>
+      <w:r>
+        <w:t>Wi-Fi</w:t>
+      </w:r>
+    </w:p>
+    <w:p>
+      <w:pPr>
+        <w:pStyle w:val="Prrafodelista"/>
+        <w:numPr>
+          <w:ilvl w:val="0"/>
+          <w:numId w:val="3"/>
+        </w:numPr>
+        <w:jc w:val="both"/>
+      </w:pPr>
+      <w:r>
+        <w:t>Movilidad: permite conectarse y moverse dentre del radio. Es precio utilizar Wi-Fi cuando necesites mover un dispositivo</w:t>
+      </w:r>
+    </w:p>
+    <w:p>
+      <w:pPr>
+        <w:pStyle w:val="Prrafodelista"/>
+        <w:numPr>
+          <w:ilvl w:val="0"/>
+          <w:numId w:val="3"/>
+        </w:numPr>
+        <w:jc w:val="both"/>
+      </w:pPr>
+      <w:r>
+        <w:t>Permite conectar nuevos dispositivos a la red sin necesidad de modificar su estructura</w:t>
+      </w:r>
+    </w:p>
+    <w:p>
+      <w:pPr>
+        <w:pStyle w:val="Prrafodelista"/>
+        <w:numPr>
+          <w:ilvl w:val="0"/>
+          <w:numId w:val="3"/>
+        </w:numPr>
+        <w:jc w:val="both"/>
+      </w:pPr>
+      <w:r>
+        <w:t>Alta compatibilidad. Un router sirve para cualquier dispositivo</w:t>
+      </w:r>
+    </w:p>
+    <w:p>
+      <w:pPr>
+        <w:pStyle w:val="Prrafodelista"/>
+        <w:numPr>
+          <w:ilvl w:val="0"/>
+          <w:numId w:val="3"/>
+        </w:numPr>
+        <w:jc w:val="both"/>
+      </w:pPr>
+      <w:r>
+        <w:t>Es más barata que montar una red con un gran cableado</w:t>
+      </w:r>
+    </w:p>
+    <w:p>
+      <w:pPr>
+        <w:jc w:val="both"/>
+      </w:pPr>
+      <w:r>
+        <w:t>Desventajas red Wi-Fi</w:t>
+      </w:r>
+    </w:p>
+    <w:p>
+      <w:pPr>
+        <w:pStyle w:val="Prrafodelista"/>
+        <w:numPr>
+          <w:ilvl w:val="0"/>
+          <w:numId w:val="3"/>
+        </w:numPr>
+        <w:jc w:val="both"/>
+      </w:pPr>
+      <w:r>
+        <w:t>Muy sensible a interferencias. Si es necesario enviar un paquete más veces, la velocidad se resentirá considerablemente</w:t>
+      </w:r>
+    </w:p>
+    <w:p>
+      <w:pPr>
+        <w:pStyle w:val="Prrafodelista"/>
+        <w:numPr>
+          <w:ilvl w:val="0"/>
+          <w:numId w:val="3"/>
+        </w:numPr>
+        <w:jc w:val="both"/>
+      </w:pPr>
+      <w:r>
+        <w:t>Baja seguridad: los paquetes se pueden capturar y desencriptar con facilidad</w:t>
+      </w:r>
+    </w:p>
+    <w:p>
+      <w:pPr>
+        <w:pStyle w:val="Prrafodelista"/>
+        <w:numPr>
+          <w:ilvl w:val="0"/>
+          <w:numId w:val="3"/>
+        </w:numPr>
+        <w:jc w:val="both"/>
+      </w:pPr>
+      <w:r>
+        <w:t>Sensible a barreras físicas</w:t>
+      </w:r>
+    </w:p>
+    <w:p>
+      <w:pPr>
+        <w:jc w:val="both"/>
+      </w:pPr>
+    </w:p>
+    <w:p>
+      <w:pPr>
+        <w:pStyle w:val="Prrafodelista"/>
+        <w:numPr>
+          <w:ilvl w:val="0"/>
+          <w:numId w:val="3"/>
+        </w:numPr>
+        <w:jc w:val="both"/>
+      </w:pPr>
+      <w:r>
+        <w:t>Fibra óptica</w:t>
+      </w:r>
+    </w:p>
+    <w:p>
+      <w:pPr>
+        <w:jc w:val="both"/>
+      </w:pPr>
+      <w:r>
+        <w:t>Cable formado por filamentos de vidrio por el cual pasa un haz de luz. Su velocidad media es de 10Gbps habiendo llegado hasta 40TB como record</w:t>
+      </w:r>
+      <w:r>
+        <w:t>. Dependiendo de  como se refracte la luz se puede transmitir en diferentes canales de información.</w:t>
+      </w:r>
+    </w:p>
+    <w:p>
+      <w:pPr>
+        <w:pStyle w:val="Prrafodelista"/>
+        <w:numPr>
+          <w:ilvl w:val="0"/>
+          <w:numId w:val="3"/>
+        </w:numPr>
+        <w:jc w:val="both"/>
+      </w:pPr>
+      <w:r>
+        <w:t>PLC</w:t>
+      </w:r>
+    </w:p>
+    <w:p>
+      <w:pPr>
+        <w:jc w:val="both"/>
+      </w:pPr>
+      <w:r>
+        <w:t xml:space="preserve">Tecnología que consiste en utilizar el cable de luz para transmitir información, transformando cada enchufe en una toma de red. Es una topología en bus, half-duplex. </w:t>
+      </w:r>
+    </w:p>
+    <w:p>
+      <w:pPr>
+        <w:jc w:val="both"/>
+      </w:pPr>
+      <w:r>
+        <w:t>Capaz de filtrar las frecuencias para separar datos e interferencias</w:t>
+      </w:r>
+      <w:r>
+        <w:t>, tambien puede tener un punto de acceso Wi-Fi</w:t>
+      </w:r>
+    </w:p>
+    <w:p>
+      <w:pPr>
+        <w:jc w:val="both"/>
+      </w:pPr>
+      <w:r>
+        <w:t>Siempre se debe conectar a la pared, nunca a una regleta</w:t>
+      </w:r>
+    </w:p>
+    <w:p>
+      <w:pPr>
+        <w:jc w:val="both"/>
+      </w:pPr>
+      <w:r>
+        <w:t>Ventajas</w:t>
+      </w:r>
+    </w:p>
+    <w:p>
+      <w:pPr>
+        <w:pStyle w:val="Prrafodelista"/>
+        <w:numPr>
+          <w:ilvl w:val="0"/>
+          <w:numId w:val="3"/>
+        </w:numPr>
+        <w:jc w:val="both"/>
+      </w:pPr>
+      <w:r>
+        <w:t>Fácil</w:t>
+      </w:r>
+      <w:r>
+        <w:t xml:space="preserve"> de instalar</w:t>
+      </w:r>
+    </w:p>
+    <w:p>
+      <w:pPr>
+        <w:pStyle w:val="Prrafodelista"/>
+        <w:numPr>
+          <w:ilvl w:val="0"/>
+          <w:numId w:val="3"/>
+        </w:numPr>
+        <w:jc w:val="both"/>
+      </w:pPr>
+      <w:r>
+        <w:t>No es necesario ni obras ni cableado adicional</w:t>
+      </w:r>
+    </w:p>
+    <w:p>
+      <w:pPr>
+        <w:pStyle w:val="Prrafodelista"/>
+        <w:numPr>
+          <w:ilvl w:val="0"/>
+          <w:numId w:val="3"/>
+        </w:numPr>
+        <w:jc w:val="both"/>
+      </w:pPr>
+      <w:r>
+        <w:t>Buena calidad de conexión</w:t>
+      </w:r>
+    </w:p>
+    <w:p>
+      <w:pPr>
+        <w:pStyle w:val="Prrafodelista"/>
+        <w:numPr>
+          <w:ilvl w:val="0"/>
+          <w:numId w:val="3"/>
+        </w:numPr>
+        <w:jc w:val="both"/>
+      </w:pPr>
+      <w:r>
+        <w:t>Velocidades altas y baja latencia</w:t>
+      </w:r>
+    </w:p>
+    <w:p>
+      <w:pPr>
+        <w:jc w:val="both"/>
+      </w:pPr>
+      <w:r>
+        <w:t>Desventajas</w:t>
+      </w:r>
+    </w:p>
+    <w:p>
+      <w:pPr>
+        <w:pStyle w:val="Prrafodelista"/>
+        <w:numPr>
+          <w:ilvl w:val="0"/>
+          <w:numId w:val="3"/>
+        </w:numPr>
+        <w:jc w:val="both"/>
+      </w:pPr>
+      <w:r>
+        <w:t>Precio elevado. Hace falta un dispositivo por cada conexión.</w:t>
+      </w:r>
+    </w:p>
+    <w:p>
+      <w:pPr>
+        <w:pStyle w:val="Prrafodelista"/>
+        <w:numPr>
+          <w:ilvl w:val="0"/>
+          <w:numId w:val="3"/>
+        </w:numPr>
+        <w:jc w:val="both"/>
+      </w:pPr>
+      <w:r>
+        <w:t>El rendimiento depende de la calidad de la red eléctrica</w:t>
+      </w:r>
+    </w:p>
+    <w:p>
+      <w:pPr>
+        <w:pStyle w:val="Prrafodelista"/>
+        <w:numPr>
+          <w:ilvl w:val="0"/>
+          <w:numId w:val="3"/>
+        </w:numPr>
+        <w:jc w:val="both"/>
+      </w:pPr>
+      <w:r>
+        <w:t>Incompatibilidad entre model</w:t>
+      </w:r>
+      <w:r>
+        <w:t>os y marcas</w:t>
+      </w:r>
+    </w:p>
+    <w:p>
+      <w:pPr>
+        <w:pStyle w:val="Prrafodelista"/>
+        <w:numPr>
+          <w:ilvl w:val="0"/>
+          <w:numId w:val="3"/>
+        </w:numPr>
+        <w:jc w:val="both"/>
+      </w:pPr>
+      <w:r>
+        <w:t>Riesgo de acceso a la señal por terceros, falta de privacidad ya que es tipo bus</w:t>
+      </w:r>
+    </w:p>
+    <w:p>
+      <w:pPr>
+        <w:jc w:val="both"/>
+      </w:pPr>
+    </w:p>
+    <w:p>
+      <w:pPr>
+        <w:pStyle w:val="Prrafodelista"/>
+        <w:numPr>
+          <w:ilvl w:val="0"/>
+          <w:numId w:val="3"/>
+        </w:numPr>
+        <w:jc w:val="both"/>
+      </w:pPr>
+      <w:r>
+        <w:t>Starlink</w:t>
+      </w:r>
+    </w:p>
+    <w:p>
+      <w:pPr>
+        <w:jc w:val="both"/>
+      </w:pPr>
+      <w:r>
+        <w:t>Red de satélites para comunicar todo el mundo a bajo coste y baja latencia</w:t>
+      </w:r>
+    </w:p>
+    <w:p>
+      <w:r>
+        <w:br w:type="page"/>
+      </w:r>
+    </w:p>
+    <w:p>
+      <w:r>
+        <w:lastRenderedPageBreak/>
+        <w:t>Enlace de datos</w:t>
+      </w:r>
+    </w:p>
+    <w:p>
+      <w:r>
+        <w:t>En esta capa se establecen los protocolos para enviar información de forma fiable entre dos equipos conectados directamente. Se encarga de controlar y corregir los posibles errores causados por interferenicas gracias a un checksum y asegurar el mejor flujo de información. El protocolo más conocido es el Ethernet (actúa en las capas 1 y 2), antiguamente se utilizaba el protocolo PPP.</w:t>
+      </w:r>
+    </w:p>
+    <w:p>
+      <w:r>
+        <w:t>Tarjetas de red</w:t>
+      </w:r>
+    </w:p>
+    <w:p>
+      <w:r>
+        <w:t>Los adaptadores de red permiten la comunicación entre dispositivos de manera físicia, en ellos se conectan los cables o contienen antenas</w:t>
+      </w:r>
+      <w:r>
+        <w:t>. A día de hoy es normal encontrarlos integrados en la placa base.</w:t>
+      </w:r>
+    </w:p>
+    <w:p>
+      <w:r>
+        <w:t>Hubs</w:t>
+      </w:r>
+    </w:p>
+    <w:p>
+      <w:r>
+        <w:t>Los concentradores de red centralizan la red en un dispositivo, el cual recibe la señal y la emite a través de todos sus puertos. Es inseguro ya que se comporta como una topología en bus.</w:t>
+      </w:r>
+    </w:p>
+    <w:p>
+      <w:r>
+        <w:t>Switch</w:t>
+      </w:r>
+    </w:p>
+    <w:p>
+      <w:r>
+        <w:t>Un conmuador permite centralizar el cableaedo de una red e interconectar varios dispositivos entre si. Este recibe la señal y se la envía directamente al dispositivo receptor. Conectando los equipos a través de la dirección MAC.</w:t>
+      </w:r>
+    </w:p>
+    <w:p>
+      <w:r>
+        <w:t>WAP</w:t>
+      </w:r>
+    </w:p>
+    <w:p>
+      <w:r>
+        <w:t>Un punto de acceso Wi-Fi permite crear una WLAN conectando este dispositivo a un switch.</w:t>
+      </w:r>
+    </w:p>
+    <w:p>
+      <w:r>
+        <w:t>Direccion MAC</w:t>
+      </w:r>
+    </w:p>
+    <w:p>
+      <w:pPr>
         <w:rPr>
-          <w:noProof/>
+          <w:lang w:val="en-GB"/>
         </w:rPr>
-        <w:t xml:space="preserve">red </w:t>
-      </w:r>
-      <w:r>
-        <w:rPr>
-          <w:noProof/>
-        </w:rPr>
-        <w:t>Wi-Fi</w:t>
-      </w:r>
-    </w:p>
-    <w:p>
-      <w:pPr>
-        <w:pStyle w:val="Prrafodelista"/>
-        <w:numPr>
-          <w:ilvl w:val="0"/>
-          <w:numId w:val="3"/>
-        </w:numPr>
-        <w:jc w:val="both"/>
-        <w:rPr>
-          <w:noProof/>
-        </w:rPr>
-      </w:pPr>
-      <w:r>
-        <w:rPr>
-          <w:noProof/>
-        </w:rPr>
-        <w:t>Movilidad: permite conectarse y moverse dentre del radio. Es precio utilizar Wi-Fi cuando necesites mover un dispositivo</w:t>
-      </w:r>
-    </w:p>
-    <w:p>
-      <w:pPr>
-        <w:pStyle w:val="Prrafodelista"/>
-        <w:numPr>
-          <w:ilvl w:val="0"/>
-          <w:numId w:val="3"/>
-        </w:numPr>
-        <w:jc w:val="both"/>
-        <w:rPr>
-          <w:noProof/>
-        </w:rPr>
-      </w:pPr>
-      <w:r>
-        <w:rPr>
-          <w:noProof/>
-        </w:rPr>
-        <w:t>Permite conectar nuevos dispositivos a la red sin necesidad de modificar su estructura</w:t>
-      </w:r>
-    </w:p>
-    <w:p>
-      <w:pPr>
-        <w:pStyle w:val="Prrafodelista"/>
-        <w:numPr>
-          <w:ilvl w:val="0"/>
-          <w:numId w:val="3"/>
-        </w:numPr>
-        <w:jc w:val="both"/>
-        <w:rPr>
-          <w:noProof/>
-        </w:rPr>
-      </w:pPr>
-      <w:r>
-        <w:rPr>
-          <w:noProof/>
-        </w:rPr>
-        <w:t>Alta compatibilidad. Un router sirve para cualquier dispositivo</w:t>
-      </w:r>
-    </w:p>
-    <w:p>
-      <w:pPr>
-        <w:pStyle w:val="Prrafodelista"/>
-        <w:numPr>
-          <w:ilvl w:val="0"/>
-          <w:numId w:val="3"/>
-        </w:numPr>
-        <w:jc w:val="both"/>
-        <w:rPr>
-          <w:noProof/>
-        </w:rPr>
-      </w:pPr>
-      <w:r>
-        <w:rPr>
-          <w:noProof/>
-        </w:rPr>
-        <w:t>Es más barata que montar una red con un gran cableado</w:t>
-      </w:r>
-    </w:p>
-    <w:p>
-      <w:pPr>
-        <w:jc w:val="both"/>
-        <w:rPr>
-          <w:noProof/>
-        </w:rPr>
-      </w:pPr>
-      <w:r>
-        <w:rPr>
-          <w:noProof/>
-        </w:rPr>
-        <w:t>Desventajas red Wi-Fi</w:t>
-      </w:r>
-    </w:p>
-    <w:p>
-      <w:pPr>
-        <w:pStyle w:val="Prrafodelista"/>
-        <w:numPr>
-          <w:ilvl w:val="0"/>
-          <w:numId w:val="3"/>
-        </w:numPr>
-        <w:jc w:val="both"/>
-        <w:rPr>
-          <w:noProof/>
-        </w:rPr>
-      </w:pPr>
-      <w:r>
-        <w:rPr>
-          <w:noProof/>
-        </w:rPr>
-        <w:t>Muy sensible a interferencias. Si es necesario enviar un paquete más veces, la velocidad se resentirá considerablemente</w:t>
-      </w:r>
-    </w:p>
-    <w:p>
-      <w:pPr>
-        <w:pStyle w:val="Prrafodelista"/>
-        <w:numPr>
-          <w:ilvl w:val="0"/>
-          <w:numId w:val="3"/>
-        </w:numPr>
-        <w:jc w:val="both"/>
-        <w:rPr>
-          <w:noProof/>
-        </w:rPr>
-      </w:pPr>
-      <w:r>
-        <w:rPr>
-          <w:noProof/>
-        </w:rPr>
-        <w:t>Baja seguridad: los paquetes se pueden capturar y desencriptar con facilidad</w:t>
-      </w:r>
-    </w:p>
-    <w:p>
-      <w:pPr>
-        <w:pStyle w:val="Prrafodelista"/>
-        <w:numPr>
-          <w:ilvl w:val="0"/>
-          <w:numId w:val="3"/>
-        </w:numPr>
-        <w:jc w:val="both"/>
-        <w:rPr>
-          <w:noProof/>
-        </w:rPr>
-      </w:pPr>
-      <w:r>
-        <w:rPr>
-          <w:noProof/>
-        </w:rPr>
-        <w:t>Sensible a barreras físicas</w:t>
-      </w:r>
-    </w:p>
-    <w:p>
-      <w:pPr>
-        <w:jc w:val="both"/>
-        <w:rPr>
-          <w:noProof/>
-        </w:rPr>
-      </w:pPr>
-    </w:p>
-    <w:p>
-      <w:pPr>
-        <w:jc w:val="both"/>
-        <w:rPr>
-          <w:noProof/>
-        </w:rPr>
-      </w:pPr>
-      <w:r>
-        <w:rPr>
-          <w:noProof/>
-        </w:rPr>
-        <w:t>Fibra óptica</w:t>
-      </w:r>
-    </w:p>
-    <w:p>
-      <w:pPr>
-        <w:jc w:val="both"/>
-        <w:rPr>
-          <w:noProof/>
-        </w:rPr>
-      </w:pPr>
-      <w:r>
-        <w:rPr>
-          <w:noProof/>
-        </w:rPr>
-        <w:t>Cable formado por filamentos de vidrio por el cual pasa un haz de luz. Su velocidad media es de 10Gbps habiendo llegado hasta 40TB como record</w:t>
-      </w:r>
-    </w:p>
-    <w:p>
-      <w:pPr>
-        <w:jc w:val="both"/>
-        <w:rPr>
-          <w:noProof/>
-        </w:rPr>
+      </w:pPr>
+      <w:r>
+        <w:t>Numero en hexadecimal, 6 digitos para la marca, 6 para identificar el adaptador de red. Este se encarga de asociar la dirección MAC a cada puerto conectado. Para conocer la MAC de un equipo, el cmd en Windows es → ipconfig /all</w:t>
+      </w:r>
+    </w:p>
+    <w:p>
+      <w:pPr>
+        <w:jc w:val="both"/>
+      </w:pPr>
+    </w:p>
+    <w:p>
+      <w:pPr>
+        <w:jc w:val="both"/>
       </w:pPr>
     </w:p>
     <w:p>
@@ -2797,6 +2778,56 @@
     </w:sectPr>
   </w:body>
 </w:document>
+</file>
+
+<file path=word/endnotes.xml><?xml version="1.0" encoding="utf-8"?>
+<w:endnotes xmlns:wpc="http://schemas.microsoft.com/office/word/2010/wordprocessingCanvas" xmlns:cx="http://schemas.microsoft.com/office/drawing/2014/chartex" xmlns:cx1="http://schemas.microsoft.com/office/drawing/2015/9/8/chartex" xmlns:cx2="http://schemas.microsoft.com/office/drawing/2015/10/21/chartex" xmlns:cx3="http://schemas.microsoft.com/office/drawing/2016/5/9/chartex" xmlns:cx4="http://schemas.microsoft.com/office/drawing/2016/5/10/chartex" xmlns:cx5="http://schemas.microsoft.com/office/drawing/2016/5/11/chartex" xmlns:cx6="http://schemas.microsoft.com/office/drawing/2016/5/12/chartex" xmlns:cx7="http://schemas.microsoft.com/office/drawing/2016/5/13/chartex" xmlns:cx8="http://schemas.microsoft.com/office/drawing/2016/5/14/chartex" xmlns:mc="http://schemas.openxmlformats.org/markup-compatibility/2006" xmlns:aink="http://schemas.microsoft.com/office/drawing/2016/ink" xmlns:am3d="http://schemas.microsoft.com/office/drawing/2017/model3d" xmlns:o="urn:schemas-microsoft-com:office:office" xmlns:r="http://schemas.openxmlformats.org/officeDocument/2006/relationships" xmlns:m="http://schemas.openxmlformats.org/officeDocument/2006/math" xmlns:v="urn:schemas-microsoft-com:vml" xmlns:wp14="http://schemas.microsoft.com/office/word/2010/wordprocessingDrawing" xmlns:wp="http://schemas.openxmlformats.org/drawingml/2006/wordprocessingDrawing" xmlns:w10="urn:schemas-microsoft-com:office:word" xmlns:w="http://schemas.openxmlformats.org/wordprocessingml/2006/main" xmlns:w14="http://schemas.microsoft.com/office/word/2010/wordml" xmlns:w15="http://schemas.microsoft.com/office/word/2012/wordml" xmlns:w16cex="http://schemas.microsoft.com/office/word/2018/wordml/cex" xmlns:w16cid="http://schemas.microsoft.com/office/word/2016/wordml/cid" xmlns:w16="http://schemas.microsoft.com/office/word/2018/wordml" xmlns:w16sdtdh="http://schemas.microsoft.com/office/word/2020/wordml/sdtdatahash" xmlns:w16se="http://schemas.microsoft.com/office/word/2015/wordml/symex" xmlns:wpg="http://schemas.microsoft.com/office/word/2010/wordprocessingGroup" xmlns:wpi="http://schemas.microsoft.com/office/word/2010/wordprocessingInk" xmlns:wne="http://schemas.microsoft.com/office/word/2006/wordml" xmlns:wps="http://schemas.microsoft.com/office/word/2010/wordprocessingShape" mc:Ignorable="w14 w15 w16se w16cid w16 w16cex w16sdtdh wp14">
+  <w:endnote w:type="separator" w:id="-1">
+    <w:p>
+      <w:pPr>
+        <w:spacing w:after="0" w:line="240" w:lineRule="auto"/>
+      </w:pPr>
+      <w:r>
+        <w:separator/>
+      </w:r>
+    </w:p>
+  </w:endnote>
+  <w:endnote w:type="continuationSeparator" w:id="0">
+    <w:p>
+      <w:pPr>
+        <w:spacing w:after="0" w:line="240" w:lineRule="auto"/>
+      </w:pPr>
+      <w:r>
+        <w:continuationSeparator/>
+      </w:r>
+    </w:p>
+  </w:endnote>
+</w:endnotes>
+</file>
+
+<file path=word/footnotes.xml><?xml version="1.0" encoding="utf-8"?>
+<w:footnotes xmlns:wpc="http://schemas.microsoft.com/office/word/2010/wordprocessingCanvas" xmlns:cx="http://schemas.microsoft.com/office/drawing/2014/chartex" xmlns:cx1="http://schemas.microsoft.com/office/drawing/2015/9/8/chartex" xmlns:cx2="http://schemas.microsoft.com/office/drawing/2015/10/21/chartex" xmlns:cx3="http://schemas.microsoft.com/office/drawing/2016/5/9/chartex" xmlns:cx4="http://schemas.microsoft.com/office/drawing/2016/5/10/chartex" xmlns:cx5="http://schemas.microsoft.com/office/drawing/2016/5/11/chartex" xmlns:cx6="http://schemas.microsoft.com/office/drawing/2016/5/12/chartex" xmlns:cx7="http://schemas.microsoft.com/office/drawing/2016/5/13/chartex" xmlns:cx8="http://schemas.microsoft.com/office/drawing/2016/5/14/chartex" xmlns:mc="http://schemas.openxmlformats.org/markup-compatibility/2006" xmlns:aink="http://schemas.microsoft.com/office/drawing/2016/ink" xmlns:am3d="http://schemas.microsoft.com/office/drawing/2017/model3d" xmlns:o="urn:schemas-microsoft-com:office:office" xmlns:r="http://schemas.openxmlformats.org/officeDocument/2006/relationships" xmlns:m="http://schemas.openxmlformats.org/officeDocument/2006/math" xmlns:v="urn:schemas-microsoft-com:vml" xmlns:wp14="http://schemas.microsoft.com/office/word/2010/wordprocessingDrawing" xmlns:wp="http://schemas.openxmlformats.org/drawingml/2006/wordprocessingDrawing" xmlns:w10="urn:schemas-microsoft-com:office:word" xmlns:w="http://schemas.openxmlformats.org/wordprocessingml/2006/main" xmlns:w14="http://schemas.microsoft.com/office/word/2010/wordml" xmlns:w15="http://schemas.microsoft.com/office/word/2012/wordml" xmlns:w16cex="http://schemas.microsoft.com/office/word/2018/wordml/cex" xmlns:w16cid="http://schemas.microsoft.com/office/word/2016/wordml/cid" xmlns:w16="http://schemas.microsoft.com/office/word/2018/wordml" xmlns:w16sdtdh="http://schemas.microsoft.com/office/word/2020/wordml/sdtdatahash" xmlns:w16se="http://schemas.microsoft.com/office/word/2015/wordml/symex" xmlns:wpg="http://schemas.microsoft.com/office/word/2010/wordprocessingGroup" xmlns:wpi="http://schemas.microsoft.com/office/word/2010/wordprocessingInk" xmlns:wne="http://schemas.microsoft.com/office/word/2006/wordml" xmlns:wps="http://schemas.microsoft.com/office/word/2010/wordprocessingShape" mc:Ignorable="w14 w15 w16se w16cid w16 w16cex w16sdtdh wp14">
+  <w:footnote w:type="separator" w:id="-1">
+    <w:p>
+      <w:pPr>
+        <w:spacing w:after="0" w:line="240" w:lineRule="auto"/>
+      </w:pPr>
+      <w:r>
+        <w:separator/>
+      </w:r>
+    </w:p>
+  </w:footnote>
+  <w:footnote w:type="continuationSeparator" w:id="0">
+    <w:p>
+      <w:pPr>
+        <w:spacing w:after="0" w:line="240" w:lineRule="auto"/>
+      </w:pPr>
+      <w:r>
+        <w:continuationSeparator/>
+      </w:r>
+    </w:p>
+  </w:footnote>
+</w:footnotes>
 </file>
 
 <file path=word/numbering.xml><?xml version="1.0" encoding="utf-8"?>
@@ -2822,7 +2853,7 @@
         <v:path o:extrusionok="f" gradientshapeok="t" o:connecttype="rect"/>
         <o:lock v:ext="edit" aspectratio="t"/>
       </v:shapetype>
-      <v:shape id="_x0000_i1039" type="#_x0000_t75" style="width:11.25pt;height:11.25pt" o:bullet="t">
+      <v:shape id="_x0000_i1050" type="#_x0000_t75" style="width:11.25pt;height:11.25pt" o:bullet="t">
         <v:imagedata r:id="rId1" o:title="msoBEC4"/>
       </v:shape>
     </w:pict>
@@ -4017,6 +4048,45 @@
       </w:tcPr>
     </w:tblStylePr>
   </w:style>
+  <w:style w:type="paragraph" w:styleId="Textonotapie">
+    <w:name w:val="footnote text"/>
+    <w:basedOn w:val="Normal"/>
+    <w:link w:val="TextonotapieCar"/>
+    <w:uiPriority w:val="99"/>
+    <w:semiHidden/>
+    <w:unhideWhenUsed/>
+    <w:rsid w:val="00F34DB0"/>
+    <w:pPr>
+      <w:spacing w:after="0" w:line="240" w:lineRule="auto"/>
+    </w:pPr>
+    <w:rPr>
+      <w:sz w:val="20"/>
+      <w:szCs w:val="20"/>
+    </w:rPr>
+  </w:style>
+  <w:style w:type="character" w:customStyle="1" w:styleId="TextonotapieCar">
+    <w:name w:val="Texto nota pie Car"/>
+    <w:basedOn w:val="Fuentedeprrafopredeter"/>
+    <w:link w:val="Textonotapie"/>
+    <w:uiPriority w:val="99"/>
+    <w:semiHidden/>
+    <w:rsid w:val="00F34DB0"/>
+    <w:rPr>
+      <w:sz w:val="20"/>
+      <w:szCs w:val="20"/>
+    </w:rPr>
+  </w:style>
+  <w:style w:type="character" w:styleId="Refdenotaalpie">
+    <w:name w:val="footnote reference"/>
+    <w:basedOn w:val="Fuentedeprrafopredeter"/>
+    <w:uiPriority w:val="99"/>
+    <w:semiHidden/>
+    <w:unhideWhenUsed/>
+    <w:rsid w:val="00F34DB0"/>
+    <w:rPr>
+      <w:vertAlign w:val="superscript"/>
+    </w:rPr>
+  </w:style>
 </w:styles>
 </file>
 

</xml_diff>

<commit_message>
Temas Sist y rede, ejercicio PRG
</commit_message>
<xml_diff>
--- a/SIST/Redes/SIST-Redes-Tema1.docx
+++ b/SIST/Redes/SIST-Redes-Tema1.docx
@@ -396,7 +396,15 @@
         <w:jc w:val="both"/>
       </w:pPr>
       <w:r>
-        <w:t xml:space="preserve">PAN (Personal Area Network): </w:t>
+        <w:t xml:space="preserve">PAN (Personal </w:t>
+      </w:r>
+      <w:proofErr w:type="spellStart"/>
+      <w:r>
+        <w:t>Area</w:t>
+      </w:r>
+      <w:proofErr w:type="spellEnd"/>
+      <w:r>
+        <w:t xml:space="preserve"> Network): </w:t>
       </w:r>
       <w:r>
         <w:t>conexión de un ordenador</w:t>
@@ -421,7 +429,15 @@
         <w:jc w:val="both"/>
       </w:pPr>
       <w:r>
-        <w:t>LAN/WLAN (Wireless Local Area Network):</w:t>
+        <w:t xml:space="preserve">LAN/WLAN (Wireless Local </w:t>
+      </w:r>
+      <w:proofErr w:type="spellStart"/>
+      <w:r>
+        <w:t>Area</w:t>
+      </w:r>
+      <w:proofErr w:type="spellEnd"/>
+      <w:r>
+        <w:t xml:space="preserve"> Network):</w:t>
       </w:r>
       <w:r>
         <w:t xml:space="preserve"> conexión de varios dispositivos (usualmente a un switch)</w:t>
@@ -437,7 +453,15 @@
         <w:jc w:val="both"/>
       </w:pPr>
       <w:r>
-        <w:t xml:space="preserve">CAN (Campus Area Network): </w:t>
+        <w:t xml:space="preserve">CAN (Campus </w:t>
+      </w:r>
+      <w:proofErr w:type="spellStart"/>
+      <w:r>
+        <w:t>Area</w:t>
+      </w:r>
+      <w:proofErr w:type="spellEnd"/>
+      <w:r>
+        <w:t xml:space="preserve"> Network): </w:t>
       </w:r>
       <w:r>
         <w:t>Conectan varios edificios o Universidades, es necesario un router.</w:t>
@@ -453,7 +477,23 @@
         <w:jc w:val="both"/>
       </w:pPr>
       <w:r>
-        <w:t>MAN (Metropolitan Area Network):</w:t>
+        <w:t>MAN (</w:t>
+      </w:r>
+      <w:proofErr w:type="spellStart"/>
+      <w:r>
+        <w:t>Metropolitan</w:t>
+      </w:r>
+      <w:proofErr w:type="spellEnd"/>
+      <w:r>
+        <w:t xml:space="preserve"> </w:t>
+      </w:r>
+      <w:proofErr w:type="spellStart"/>
+      <w:r>
+        <w:t>Area</w:t>
+      </w:r>
+      <w:proofErr w:type="spellEnd"/>
+      <w:r>
+        <w:t xml:space="preserve"> Network):</w:t>
       </w:r>
       <w:r>
         <w:t xml:space="preserve"> conectan varias ciudades.</w:t>
@@ -469,7 +509,15 @@
         <w:jc w:val="both"/>
       </w:pPr>
       <w:r>
-        <w:t>WAN (Wide Area Network):</w:t>
+        <w:t xml:space="preserve">WAN (Wide </w:t>
+      </w:r>
+      <w:proofErr w:type="spellStart"/>
+      <w:r>
+        <w:t>Area</w:t>
+      </w:r>
+      <w:proofErr w:type="spellEnd"/>
+      <w:r>
+        <w:t xml:space="preserve"> Network):</w:t>
       </w:r>
       <w:r>
         <w:t xml:space="preserve"> conectan a nivel global, utilizan cables submarinos.</w:t>
@@ -567,19 +615,30 @@
         <w:jc w:val="both"/>
       </w:pPr>
       <w:r>
-        <w:t>Full-duplex: ambos nodos pueden enviar y recibir a la vez</w:t>
-      </w:r>
-    </w:p>
-    <w:p>
-      <w:pPr>
-        <w:pStyle w:val="Prrafodelista"/>
-        <w:numPr>
-          <w:ilvl w:val="0"/>
-          <w:numId w:val="3"/>
-        </w:numPr>
-        <w:jc w:val="both"/>
-      </w:pPr>
-      <w:r>
+        <w:t>Full-</w:t>
+      </w:r>
+      <w:proofErr w:type="spellStart"/>
+      <w:r>
+        <w:t>duplex</w:t>
+      </w:r>
+      <w:proofErr w:type="spellEnd"/>
+      <w:r>
+        <w:t>: ambos nodos pueden enviar y recibir a la vez</w:t>
+      </w:r>
+    </w:p>
+    <w:p>
+      <w:pPr>
+        <w:pStyle w:val="Prrafodelista"/>
+        <w:numPr>
+          <w:ilvl w:val="0"/>
+          <w:numId w:val="3"/>
+        </w:numPr>
+        <w:jc w:val="both"/>
+      </w:pPr>
+      <w:r>
+        <w:rPr>
+          <w:noProof/>
+        </w:rPr>
         <w:drawing>
           <wp:anchor distT="0" distB="0" distL="114300" distR="114300" simplePos="0" relativeHeight="251658240" behindDoc="0" locked="0" layoutInCell="1" allowOverlap="1" wp14:anchorId="2280860F" wp14:editId="1E531983">
             <wp:simplePos x="0" y="0"/>
@@ -643,8 +702,13 @@
           </wp:anchor>
         </w:drawing>
       </w:r>
-      <w:r>
-        <w:t>Half-duplex: ambos nodos envían y reciben, pero a través de un único canal</w:t>
+      <w:proofErr w:type="spellStart"/>
+      <w:r>
+        <w:t>Half-duplex</w:t>
+      </w:r>
+      <w:proofErr w:type="spellEnd"/>
+      <w:r>
+        <w:t>: ambos nodos envían y reciben, pero a través de un único canal</w:t>
       </w:r>
     </w:p>
     <w:p/>
@@ -894,6 +958,9 @@
         <w:jc w:val="both"/>
       </w:pPr>
       <w:r>
+        <w:rPr>
+          <w:noProof/>
+        </w:rPr>
         <w:drawing>
           <wp:anchor distT="0" distB="0" distL="114300" distR="114300" simplePos="0" relativeHeight="251661312" behindDoc="0" locked="0" layoutInCell="1" allowOverlap="1" wp14:anchorId="1913F531" wp14:editId="763D75F0">
             <wp:simplePos x="0" y="0"/>
@@ -1006,7 +1073,15 @@
         <w:jc w:val="both"/>
       </w:pPr>
       <w:r>
-        <w:t>Presentación se establece el tipo del mensaje (texto, imagen, etc…)</w:t>
+        <w:t xml:space="preserve">Presentación se establece el tipo del mensaje (texto, imagen, </w:t>
+      </w:r>
+      <w:proofErr w:type="spellStart"/>
+      <w:r>
+        <w:t>etc</w:t>
+      </w:r>
+      <w:proofErr w:type="spellEnd"/>
+      <w:r>
+        <w:t>…)</w:t>
       </w:r>
     </w:p>
     <w:p>
@@ -1090,6 +1165,9 @@
         <w:jc w:val="both"/>
       </w:pPr>
       <w:r>
+        <w:rPr>
+          <w:noProof/>
+        </w:rPr>
         <w:drawing>
           <wp:anchor distT="0" distB="0" distL="114300" distR="114300" simplePos="0" relativeHeight="251660288" behindDoc="0" locked="0" layoutInCell="1" allowOverlap="1" wp14:anchorId="00931502" wp14:editId="20A262C8">
             <wp:simplePos x="0" y="0"/>
@@ -1736,7 +1814,23 @@
         <w:jc w:val="both"/>
       </w:pPr>
       <w:r>
-        <w:t>Cuando se coloca un switch, se debe situar lo más centrado posible en la sala. De esta forma supone un ahorro económico en cable y hace que la red sea más homogénea ya que todos los nodos están de manera más equidistante del nodo central, y tendran una velocidad parecida. También hay que evitar pasar cerca del cableado electrico para evitar posibles interferencias, utilizando un falso techo o falso suelo.</w:t>
+        <w:t xml:space="preserve">Cuando se coloca un switch, se debe situar lo más centrado posible en la sala. De esta forma supone un ahorro económico en cable y hace que la red sea más homogénea ya que todos los nodos están de manera más equidistante del nodo central, y </w:t>
+      </w:r>
+      <w:proofErr w:type="spellStart"/>
+      <w:r>
+        <w:t>tendran</w:t>
+      </w:r>
+      <w:proofErr w:type="spellEnd"/>
+      <w:r>
+        <w:t xml:space="preserve"> una velocidad parecida. También hay que evitar pasar cerca del cableado </w:t>
+      </w:r>
+      <w:proofErr w:type="spellStart"/>
+      <w:r>
+        <w:t>electrico</w:t>
+      </w:r>
+      <w:proofErr w:type="spellEnd"/>
+      <w:r>
+        <w:t xml:space="preserve"> para evitar posibles interferencias, utilizando un falso techo o falso suelo.</w:t>
       </w:r>
     </w:p>
     <w:p>
@@ -1837,7 +1931,23 @@
         <w:jc w:val="both"/>
       </w:pPr>
       <w:r>
-        <w:t>El móvil y el Wi-Fi utilizan ondas radioelécticas, no confundir con ondas electromagnéticas.</w:t>
+        <w:t xml:space="preserve">El móvil y el </w:t>
+      </w:r>
+      <w:proofErr w:type="spellStart"/>
+      <w:r>
+        <w:t>Wi</w:t>
+      </w:r>
+      <w:proofErr w:type="spellEnd"/>
+      <w:r>
+        <w:t xml:space="preserve">-Fi utilizan ondas </w:t>
+      </w:r>
+      <w:proofErr w:type="spellStart"/>
+      <w:r>
+        <w:t>radioelécticas</w:t>
+      </w:r>
+      <w:proofErr w:type="spellEnd"/>
+      <w:r>
+        <w:t>, no confundir con ondas electromagnéticas.</w:t>
       </w:r>
     </w:p>
     <w:p>
@@ -1846,7 +1956,23 @@
         <w:jc w:val="both"/>
       </w:pPr>
       <w:r>
-        <w:t>Versiones de la tecnoloía WI-Fi (todas son retrocompatibles)</w:t>
+        <w:t xml:space="preserve">Versiones de la </w:t>
+      </w:r>
+      <w:proofErr w:type="spellStart"/>
+      <w:r>
+        <w:t>tecnoloía</w:t>
+      </w:r>
+      <w:proofErr w:type="spellEnd"/>
+      <w:r>
+        <w:t xml:space="preserve"> WI-Fi (todas son </w:t>
+      </w:r>
+      <w:proofErr w:type="spellStart"/>
+      <w:r>
+        <w:t>retrocompatibles</w:t>
+      </w:r>
+      <w:proofErr w:type="spellEnd"/>
+      <w:r>
+        <w:t>)</w:t>
       </w:r>
     </w:p>
     <w:tbl>
@@ -1879,9 +2005,11 @@
                 <w:bCs w:val="0"/>
               </w:rPr>
             </w:pPr>
+            <w:proofErr w:type="spellStart"/>
             <w:r>
               <w:t>Version</w:t>
             </w:r>
+            <w:proofErr w:type="spellEnd"/>
           </w:p>
           <w:p>
             <w:pPr>
@@ -1899,8 +2027,13 @@
               <w:jc w:val="center"/>
               <w:cnfStyle w:val="100000000000" w:firstRow="1" w:lastRow="0" w:firstColumn="0" w:lastColumn="0" w:oddVBand="0" w:evenVBand="0" w:oddHBand="0" w:evenHBand="0" w:firstRowFirstColumn="0" w:firstRowLastColumn="0" w:lastRowFirstColumn="0" w:lastRowLastColumn="0"/>
             </w:pPr>
-            <w:r>
-              <w:t>Version estándar</w:t>
+            <w:proofErr w:type="spellStart"/>
+            <w:r>
+              <w:t>Version</w:t>
+            </w:r>
+            <w:proofErr w:type="spellEnd"/>
+            <w:r>
+              <w:t xml:space="preserve"> estándar</w:t>
             </w:r>
           </w:p>
           <w:p>
@@ -2289,9 +2422,11 @@
               <w:jc w:val="center"/>
               <w:cnfStyle w:val="000000000000" w:firstRow="0" w:lastRow="0" w:firstColumn="0" w:lastColumn="0" w:oddVBand="0" w:evenVBand="0" w:oddHBand="0" w:evenHBand="0" w:firstRowFirstColumn="0" w:firstRowLastColumn="0" w:lastRowFirstColumn="0" w:lastRowLastColumn="0"/>
             </w:pPr>
+            <w:proofErr w:type="spellStart"/>
             <w:r>
               <w:t>ax</w:t>
             </w:r>
+            <w:proofErr w:type="spellEnd"/>
           </w:p>
         </w:tc>
         <w:tc>
@@ -2338,7 +2473,15 @@
         <w:jc w:val="both"/>
       </w:pPr>
       <w:r>
-        <w:t xml:space="preserve">El problema de la tecnología Wi-Fi ( y cualquier tecnología en bus) es que comparten el medio por lo tanto tienen que compartir el ancho de banda y se disminuye la </w:t>
+        <w:t xml:space="preserve">El problema de la tecnología </w:t>
+      </w:r>
+      <w:proofErr w:type="spellStart"/>
+      <w:r>
+        <w:t>Wi</w:t>
+      </w:r>
+      <w:proofErr w:type="spellEnd"/>
+      <w:r>
+        <w:t xml:space="preserve">-Fi ( y cualquier tecnología en bus) es que comparten el medio por lo tanto tienen que compartir el ancho de banda y se disminuye la </w:t>
       </w:r>
       <w:r>
         <w:t>privacidad.</w:t>
@@ -2356,21 +2499,42 @@
       <w:r>
         <w:t xml:space="preserve">red </w:t>
       </w:r>
-      <w:r>
-        <w:t>Wi-Fi</w:t>
-      </w:r>
-    </w:p>
-    <w:p>
-      <w:pPr>
-        <w:pStyle w:val="Prrafodelista"/>
-        <w:numPr>
-          <w:ilvl w:val="0"/>
-          <w:numId w:val="3"/>
-        </w:numPr>
-        <w:jc w:val="both"/>
-      </w:pPr>
-      <w:r>
-        <w:t>Movilidad: permite conectarse y moverse dentre del radio. Es precio utilizar Wi-Fi cuando necesites mover un dispositivo</w:t>
+      <w:proofErr w:type="spellStart"/>
+      <w:r>
+        <w:t>Wi</w:t>
+      </w:r>
+      <w:proofErr w:type="spellEnd"/>
+      <w:r>
+        <w:t>-Fi</w:t>
+      </w:r>
+    </w:p>
+    <w:p>
+      <w:pPr>
+        <w:pStyle w:val="Prrafodelista"/>
+        <w:numPr>
+          <w:ilvl w:val="0"/>
+          <w:numId w:val="3"/>
+        </w:numPr>
+        <w:jc w:val="both"/>
+      </w:pPr>
+      <w:r>
+        <w:t xml:space="preserve">Movilidad: permite conectarse y moverse </w:t>
+      </w:r>
+      <w:proofErr w:type="spellStart"/>
+      <w:r>
+        <w:t>dentre</w:t>
+      </w:r>
+      <w:proofErr w:type="spellEnd"/>
+      <w:r>
+        <w:t xml:space="preserve"> del radio. Es precio utilizar </w:t>
+      </w:r>
+      <w:proofErr w:type="spellStart"/>
+      <w:r>
+        <w:t>Wi</w:t>
+      </w:r>
+      <w:proofErr w:type="spellEnd"/>
+      <w:r>
+        <w:t>-Fi cuando necesites mover un dispositivo</w:t>
       </w:r>
     </w:p>
     <w:p>
@@ -2417,7 +2581,15 @@
         <w:jc w:val="both"/>
       </w:pPr>
       <w:r>
-        <w:t>Desventajas red Wi-Fi</w:t>
+        <w:t xml:space="preserve">Desventajas red </w:t>
+      </w:r>
+      <w:proofErr w:type="spellStart"/>
+      <w:r>
+        <w:t>Wi</w:t>
+      </w:r>
+      <w:proofErr w:type="spellEnd"/>
+      <w:r>
+        <w:t>-Fi</w:t>
       </w:r>
     </w:p>
     <w:p>
@@ -2482,10 +2654,19 @@
         <w:jc w:val="both"/>
       </w:pPr>
       <w:r>
-        <w:t>Cable formado por filamentos de vidrio por el cual pasa un haz de luz. Su velocidad media es de 10Gbps habiendo llegado hasta 40TB como record</w:t>
-      </w:r>
-      <w:r>
-        <w:t>. Dependiendo de  como se refracte la luz se puede transmitir en diferentes canales de información.</w:t>
+        <w:t xml:space="preserve">Cable formado por filamentos de vidrio por el cual pasa un haz de luz. Su velocidad media es de 10Gbps habiendo llegado hasta 40TB como </w:t>
+      </w:r>
+      <w:r>
+        <w:t>récord</w:t>
+      </w:r>
+      <w:r>
+        <w:t xml:space="preserve">. Dependiendo de </w:t>
+      </w:r>
+      <w:r>
+        <w:t>cómo</w:t>
+      </w:r>
+      <w:r>
+        <w:t xml:space="preserve"> se refracte la luz se puede transmitir en diferentes canales de información.</w:t>
       </w:r>
     </w:p>
     <w:p>
@@ -2506,7 +2687,15 @@
         <w:jc w:val="both"/>
       </w:pPr>
       <w:r>
-        <w:t xml:space="preserve">Tecnología que consiste en utilizar el cable de luz para transmitir información, transformando cada enchufe en una toma de red. Es una topología en bus, half-duplex. </w:t>
+        <w:t xml:space="preserve">Tecnología que consiste en utilizar el cable de luz para transmitir información, transformando cada enchufe en una toma de red. Es una topología en bus, </w:t>
+      </w:r>
+      <w:proofErr w:type="spellStart"/>
+      <w:r>
+        <w:t>half-duplex</w:t>
+      </w:r>
+      <w:proofErr w:type="spellEnd"/>
+      <w:r>
+        <w:t xml:space="preserve">. </w:t>
       </w:r>
     </w:p>
     <w:p>
@@ -2517,7 +2706,21 @@
         <w:t>Capaz de filtrar las frecuencias para separar datos e interferencias</w:t>
       </w:r>
       <w:r>
-        <w:t>, tambien puede tener un punto de acceso Wi-Fi</w:t>
+        <w:t xml:space="preserve">, </w:t>
+      </w:r>
+      <w:r>
+        <w:t>también</w:t>
+      </w:r>
+      <w:r>
+        <w:t xml:space="preserve"> puede tener un punto de acceso </w:t>
+      </w:r>
+      <w:proofErr w:type="spellStart"/>
+      <w:r>
+        <w:t>Wi</w:t>
+      </w:r>
+      <w:proofErr w:type="spellEnd"/>
+      <w:r>
+        <w:t>-Fi</w:t>
       </w:r>
     </w:p>
     <w:p>
@@ -2668,9 +2871,11 @@
         </w:numPr>
         <w:jc w:val="both"/>
       </w:pPr>
+      <w:proofErr w:type="spellStart"/>
       <w:r>
         <w:t>Starlink</w:t>
       </w:r>
+      <w:proofErr w:type="spellEnd"/>
     </w:p>
     <w:p>
       <w:pPr>
@@ -2693,7 +2898,21 @@
     </w:p>
     <w:p>
       <w:r>
-        <w:t>En esta capa se establecen los protocolos para enviar información de forma fiable entre dos equipos conectados directamente. Se encarga de controlar y corregir los posibles errores causados por interferenicas gracias a un checksum y asegurar el mejor flujo de información. El protocolo más conocido es el Ethernet (actúa en las capas 1 y 2), antiguamente se utilizaba el protocolo PPP.</w:t>
+        <w:t xml:space="preserve">En esta capa se establecen los protocolos para enviar información de forma fiable entre dos equipos conectados directamente. Se encarga de controlar y corregir los posibles errores causados por </w:t>
+      </w:r>
+      <w:r>
+        <w:t>interferencias</w:t>
+      </w:r>
+      <w:r>
+        <w:t xml:space="preserve"> gracias a un </w:t>
+      </w:r>
+      <w:proofErr w:type="spellStart"/>
+      <w:r>
+        <w:t>checksum</w:t>
+      </w:r>
+      <w:proofErr w:type="spellEnd"/>
+      <w:r>
+        <w:t xml:space="preserve"> y asegurar el mejor flujo de información. El protocolo más conocido es el Ethernet (actúa en las capas 1 y 2), antiguamente se utilizaba el protocolo PPP.</w:t>
       </w:r>
     </w:p>
     <w:p>
@@ -2703,7 +2922,13 @@
     </w:p>
     <w:p>
       <w:r>
-        <w:t>Los adaptadores de red permiten la comunicación entre dispositivos de manera físicia, en ellos se conectan los cables o contienen antenas</w:t>
+        <w:t xml:space="preserve">Los adaptadores de red permiten la comunicación entre dispositivos de manera </w:t>
+      </w:r>
+      <w:r>
+        <w:t>física</w:t>
+      </w:r>
+      <w:r>
+        <w:t>, en ellos se conectan los cables o contienen antenas</w:t>
       </w:r>
       <w:r>
         <w:t>. A día de hoy es normal encontrarlos integrados en la placa base.</w:t>
@@ -2726,7 +2951,27 @@
     </w:p>
     <w:p>
       <w:r>
-        <w:t>Un conmuador permite centralizar el cableaedo de una red e interconectar varios dispositivos entre si. Este recibe la señal y se la envía directamente al dispositivo receptor. Conectando los equipos a través de la dirección MAC.</w:t>
+        <w:t xml:space="preserve">Un </w:t>
+      </w:r>
+      <w:r>
+        <w:t>conmutador</w:t>
+      </w:r>
+      <w:r>
+        <w:t xml:space="preserve"> permite centralizar el </w:t>
+      </w:r>
+      <w:r>
+        <w:t>cableado</w:t>
+      </w:r>
+      <w:r>
+        <w:t xml:space="preserve"> de una red e interconectar varios dispositivos entre </w:t>
+      </w:r>
+      <w:proofErr w:type="spellStart"/>
+      <w:r>
+        <w:t>si</w:t>
+      </w:r>
+      <w:proofErr w:type="spellEnd"/>
+      <w:r>
+        <w:t>. Este recibe la señal y se la envía directamente al dispositivo receptor. Conectando los equipos a través de la dirección MAC.</w:t>
       </w:r>
     </w:p>
     <w:p>
@@ -2736,12 +2981,23 @@
     </w:p>
     <w:p>
       <w:r>
-        <w:t>Un punto de acceso Wi-Fi permite crear una WLAN conectando este dispositivo a un switch.</w:t>
-      </w:r>
-    </w:p>
-    <w:p>
-      <w:r>
-        <w:t>Direccion MAC</w:t>
+        <w:t xml:space="preserve">Un punto de acceso </w:t>
+      </w:r>
+      <w:proofErr w:type="spellStart"/>
+      <w:r>
+        <w:t>Wi</w:t>
+      </w:r>
+      <w:proofErr w:type="spellEnd"/>
+      <w:r>
+        <w:t>-Fi permite crear una WLAN conectando este dispositivo a un switch.</w:t>
+      </w:r>
+    </w:p>
+    <w:p>
+      <w:r>
+        <w:t>Dirección</w:t>
+      </w:r>
+      <w:r>
+        <w:t xml:space="preserve"> MAC</w:t>
       </w:r>
     </w:p>
     <w:p>
@@ -2751,8 +3007,35 @@
         </w:rPr>
       </w:pPr>
       <w:r>
-        <w:t>Numero en hexadecimal, 6 digitos para la marca, 6 para identificar el adaptador de red. Este se encarga de asociar la dirección MAC a cada puerto conectado. Para conocer la MAC de un equipo, el cmd en Windows es → ipconfig /all</w:t>
-      </w:r>
+        <w:t xml:space="preserve">Numero en hexadecimal, 6 </w:t>
+      </w:r>
+      <w:r>
+        <w:t>dígitos</w:t>
+      </w:r>
+      <w:r>
+        <w:t xml:space="preserve"> para la marca, 6 para identificar el adaptador de red. Este se encarga de asociar la dirección MAC a cada puerto conectado. Para conocer la MAC de un equipo, el </w:t>
+      </w:r>
+      <w:proofErr w:type="spellStart"/>
+      <w:r>
+        <w:t>cmd</w:t>
+      </w:r>
+      <w:proofErr w:type="spellEnd"/>
+      <w:r>
+        <w:t xml:space="preserve"> en Windows es → </w:t>
+      </w:r>
+      <w:proofErr w:type="spellStart"/>
+      <w:r>
+        <w:t>ipconfig</w:t>
+      </w:r>
+      <w:proofErr w:type="spellEnd"/>
+      <w:r>
+        <w:t xml:space="preserve"> /</w:t>
+      </w:r>
+      <w:proofErr w:type="spellStart"/>
+      <w:r>
+        <w:t>all</w:t>
+      </w:r>
+      <w:proofErr w:type="spellEnd"/>
     </w:p>
     <w:p>
       <w:pPr>
@@ -2853,7 +3136,7 @@
         <v:path o:extrusionok="f" gradientshapeok="t" o:connecttype="rect"/>
         <o:lock v:ext="edit" aspectratio="t"/>
       </v:shapetype>
-      <v:shape id="_x0000_i1050" type="#_x0000_t75" style="width:11.25pt;height:11.25pt" o:bullet="t">
+      <v:shape id="_x0000_i1043" type="#_x0000_t75" style="width:11.25pt;height:11.25pt" o:bullet="t">
         <v:imagedata r:id="rId1" o:title="msoBEC4"/>
       </v:shape>
     </w:pict>

</xml_diff>